<commit_message>
fixed logout and updated CRUD
</commit_message>
<xml_diff>
--- a/api/docs/crud.docx
+++ b/api/docs/crud.docx
@@ -5,6 +5,7 @@
     <w:p>
       <w:pPr>
         <w:pStyle w:val="Heading2"/>
+        <w:shd w:fill="FFFFFF" w:val="clear"/>
         <w:spacing w:before="200" w:after="0"/>
         <w:jc w:val="center"/>
         <w:rPr>
@@ -13,7 +14,8 @@
       </w:pPr>
       <w:r>
         <w:rPr>
-          <w:sz w:val="28"/>
+          <w:sz w:val="20"/>
+          <w:szCs w:val="20"/>
         </w:rPr>
         <w:t>CRUD API</w:t>
       </w:r>
@@ -21,10 +23,17 @@
     <w:p>
       <w:pPr>
         <w:pStyle w:val="Normal"/>
-        <w:rPr/>
+        <w:shd w:fill="FFFFFF" w:val="clear"/>
+        <w:rPr>
+          <w:sz w:val="20"/>
+          <w:szCs w:val="20"/>
+        </w:rPr>
       </w:pPr>
       <w:r>
-        <w:rPr/>
+        <w:rPr>
+          <w:sz w:val="20"/>
+          <w:szCs w:val="20"/>
+        </w:rPr>
       </w:r>
     </w:p>
     <w:tbl>
@@ -33,18 +42,20 @@
         <w:tblW w:w="5817" w:type="dxa"/>
         <w:jc w:val="left"/>
         <w:tblInd w:w="0" w:type="dxa"/>
+        <w:tblBorders/>
         <w:tblCellMar>
           <w:top w:w="0" w:type="dxa"/>
           <w:left w:w="108" w:type="dxa"/>
           <w:bottom w:w="0" w:type="dxa"/>
           <w:right w:w="108" w:type="dxa"/>
         </w:tblCellMar>
-        <w:tblLook w:val="04a0" w:noVBand="1" w:noHBand="0" w:lastColumn="0" w:firstColumn="1" w:lastRow="0" w:firstRow="1"/>
+        <w:tblLook w:noVBand="1" w:val="04a0" w:noHBand="0" w:lastColumn="0" w:firstColumn="1" w:lastRow="0" w:firstRow="1"/>
       </w:tblPr>
       <w:tblGrid>
-        <w:gridCol w:w="1939"/>
-        <w:gridCol w:w="2125"/>
-        <w:gridCol w:w="1753"/>
+        <w:gridCol w:w="1367"/>
+        <w:gridCol w:w="1498"/>
+        <w:gridCol w:w="1238"/>
+        <w:gridCol w:w="1714"/>
       </w:tblGrid>
       <w:tr>
         <w:trPr>
@@ -53,7 +64,7 @@
         <w:tc>
           <w:tcPr>
             <w:tcW w:w="5817" w:type="dxa"/>
-            <w:gridSpan w:val="3"/>
+            <w:gridSpan w:val="4"/>
             <w:tcBorders/>
             <w:shd w:fill="auto" w:val="clear"/>
           </w:tcPr>
@@ -65,14 +76,29 @@
               <w:jc w:val="center"/>
               <w:rPr>
                 <w:sz w:val="20"/>
-                <w:highlight w:val="cyan"/>
-              </w:rPr>
-            </w:pPr>
-            <w:r>
-              <w:rPr>
-                <w:sz w:val="20"/>
-              </w:rPr>
-              <w:t>USERS</w:t>
+                <w:szCs w:val="20"/>
+              </w:rPr>
+            </w:pPr>
+            <w:r>
+              <w:rPr>
+                <w:sz w:val="20"/>
+                <w:szCs w:val="20"/>
+              </w:rPr>
+              <w:t>A</w:t>
+            </w:r>
+            <w:r>
+              <w:rPr>
+                <w:sz w:val="20"/>
+                <w:szCs w:val="20"/>
+              </w:rPr>
+              <w:t>U</w:t>
+            </w:r>
+            <w:r>
+              <w:rPr>
+                <w:sz w:val="20"/>
+                <w:szCs w:val="20"/>
+              </w:rPr>
+              <w:t>TH</w:t>
             </w:r>
           </w:p>
         </w:tc>
@@ -83,7 +109,7 @@
         </w:trPr>
         <w:tc>
           <w:tcPr>
-            <w:tcW w:w="1939" w:type="dxa"/>
+            <w:tcW w:w="1367" w:type="dxa"/>
             <w:tcBorders/>
             <w:shd w:fill="auto" w:val="clear"/>
           </w:tcPr>
@@ -92,13 +118,16 @@
               <w:pStyle w:val="Normal"/>
               <w:shd w:val="clear" w:color="auto" w:fill="D9D9D9" w:themeFill="background1" w:themeFillShade="d9"/>
               <w:spacing w:lineRule="auto" w:line="240" w:before="0" w:after="0"/>
-              <w:rPr>
-                <w:sz w:val="20"/>
-              </w:rPr>
-            </w:pPr>
-            <w:r>
-              <w:rPr>
-                <w:sz w:val="20"/>
+              <w:jc w:val="left"/>
+              <w:rPr>
+                <w:sz w:val="20"/>
+                <w:szCs w:val="20"/>
+              </w:rPr>
+            </w:pPr>
+            <w:r>
+              <w:rPr>
+                <w:sz w:val="20"/>
+                <w:szCs w:val="20"/>
               </w:rPr>
               <w:t>Method</w:t>
             </w:r>
@@ -106,7 +135,7 @@
         </w:tc>
         <w:tc>
           <w:tcPr>
-            <w:tcW w:w="2125" w:type="dxa"/>
+            <w:tcW w:w="1498" w:type="dxa"/>
             <w:tcBorders/>
             <w:shd w:fill="auto" w:val="clear"/>
           </w:tcPr>
@@ -115,13 +144,16 @@
               <w:pStyle w:val="Normal"/>
               <w:shd w:val="clear" w:color="auto" w:fill="D9D9D9" w:themeFill="background1" w:themeFillShade="d9"/>
               <w:spacing w:lineRule="auto" w:line="240" w:before="0" w:after="0"/>
-              <w:rPr>
-                <w:sz w:val="20"/>
-              </w:rPr>
-            </w:pPr>
-            <w:r>
-              <w:rPr>
-                <w:sz w:val="20"/>
+              <w:jc w:val="left"/>
+              <w:rPr>
+                <w:sz w:val="20"/>
+                <w:szCs w:val="20"/>
+              </w:rPr>
+            </w:pPr>
+            <w:r>
+              <w:rPr>
+                <w:sz w:val="20"/>
+                <w:szCs w:val="20"/>
               </w:rPr>
               <w:t>Endpoint</w:t>
             </w:r>
@@ -129,7 +161,7 @@
         </w:tc>
         <w:tc>
           <w:tcPr>
-            <w:tcW w:w="1753" w:type="dxa"/>
+            <w:tcW w:w="1238" w:type="dxa"/>
             <w:tcBorders/>
             <w:shd w:fill="auto" w:val="clear"/>
           </w:tcPr>
@@ -138,15 +170,44 @@
               <w:pStyle w:val="Normal"/>
               <w:shd w:val="clear" w:color="auto" w:fill="D9D9D9" w:themeFill="background1" w:themeFillShade="d9"/>
               <w:spacing w:lineRule="auto" w:line="240" w:before="0" w:after="0"/>
-              <w:rPr>
-                <w:sz w:val="20"/>
-              </w:rPr>
-            </w:pPr>
-            <w:r>
-              <w:rPr>
-                <w:sz w:val="20"/>
+              <w:jc w:val="left"/>
+              <w:rPr>
+                <w:sz w:val="20"/>
+                <w:szCs w:val="20"/>
+              </w:rPr>
+            </w:pPr>
+            <w:r>
+              <w:rPr>
+                <w:sz w:val="20"/>
+                <w:szCs w:val="20"/>
               </w:rPr>
               <w:t>Action</w:t>
+            </w:r>
+          </w:p>
+        </w:tc>
+        <w:tc>
+          <w:tcPr>
+            <w:tcW w:w="1714" w:type="dxa"/>
+            <w:tcBorders/>
+            <w:shd w:fill="auto" w:val="clear"/>
+          </w:tcPr>
+          <w:p>
+            <w:pPr>
+              <w:pStyle w:val="Normal"/>
+              <w:shd w:val="clear" w:color="auto" w:fill="D9D9D9" w:themeFill="background1" w:themeFillShade="d9"/>
+              <w:spacing w:lineRule="auto" w:line="240" w:before="0" w:after="0"/>
+              <w:jc w:val="left"/>
+              <w:rPr>
+                <w:sz w:val="20"/>
+                <w:szCs w:val="20"/>
+              </w:rPr>
+            </w:pPr>
+            <w:r>
+              <w:rPr>
+                <w:sz w:val="20"/>
+                <w:szCs w:val="20"/>
+              </w:rPr>
+              <w:t>Role</w:t>
             </w:r>
           </w:p>
         </w:tc>
@@ -157,19 +218,24 @@
         </w:trPr>
         <w:tc>
           <w:tcPr>
-            <w:tcW w:w="1939" w:type="dxa"/>
-            <w:tcBorders/>
-            <w:shd w:fill="auto" w:val="clear"/>
-          </w:tcPr>
-          <w:p>
-            <w:pPr>
-              <w:pStyle w:val="Normal"/>
-              <w:spacing w:lineRule="auto" w:line="240" w:before="0" w:after="0"/>
-              <w:rPr/>
-            </w:pPr>
-            <w:r>
-              <w:rPr>
-                <w:sz w:val="20"/>
+            <w:tcW w:w="1367" w:type="dxa"/>
+            <w:tcBorders/>
+            <w:shd w:fill="auto" w:val="clear"/>
+          </w:tcPr>
+          <w:p>
+            <w:pPr>
+              <w:pStyle w:val="Normal"/>
+              <w:shd w:fill="FFFFFF" w:val="clear"/>
+              <w:spacing w:lineRule="auto" w:line="240" w:before="0" w:after="0"/>
+              <w:rPr>
+                <w:sz w:val="20"/>
+                <w:szCs w:val="20"/>
+              </w:rPr>
+            </w:pPr>
+            <w:r>
+              <w:rPr>
+                <w:sz w:val="20"/>
+                <w:szCs w:val="20"/>
               </w:rPr>
               <w:t>POST</w:t>
             </w:r>
@@ -177,25 +243,38 @@
         </w:tc>
         <w:tc>
           <w:tcPr>
-            <w:tcW w:w="2125" w:type="dxa"/>
-            <w:tcBorders/>
-            <w:shd w:fill="auto" w:val="clear"/>
-          </w:tcPr>
-          <w:p>
-            <w:pPr>
-              <w:pStyle w:val="Normal"/>
-              <w:spacing w:lineRule="auto" w:line="240" w:before="0" w:after="0"/>
-              <w:rPr/>
-            </w:pPr>
-            <w:r>
-              <w:rPr>
-                <w:sz w:val="20"/>
-              </w:rPr>
-              <w:t>/api/users/</w:t>
-            </w:r>
-            <w:r>
-              <w:rPr>
-                <w:sz w:val="20"/>
+            <w:tcW w:w="1498" w:type="dxa"/>
+            <w:tcBorders/>
+            <w:shd w:fill="auto" w:val="clear"/>
+          </w:tcPr>
+          <w:p>
+            <w:pPr>
+              <w:pStyle w:val="Normal"/>
+              <w:shd w:fill="FFFFFF" w:val="clear"/>
+              <w:spacing w:lineRule="auto" w:line="240" w:before="0" w:after="0"/>
+              <w:rPr>
+                <w:sz w:val="20"/>
+                <w:szCs w:val="20"/>
+              </w:rPr>
+            </w:pPr>
+            <w:r>
+              <w:rPr>
+                <w:sz w:val="20"/>
+                <w:szCs w:val="20"/>
+              </w:rPr>
+              <w:t>/api/</w:t>
+            </w:r>
+            <w:r>
+              <w:rPr>
+                <w:sz w:val="20"/>
+                <w:szCs w:val="20"/>
+              </w:rPr>
+              <w:t>v1/</w:t>
+            </w:r>
+            <w:r>
+              <w:rPr>
+                <w:sz w:val="20"/>
+                <w:szCs w:val="20"/>
               </w:rPr>
               <w:t>signup</w:t>
             </w:r>
@@ -203,21 +282,52 @@
         </w:tc>
         <w:tc>
           <w:tcPr>
-            <w:tcW w:w="1753" w:type="dxa"/>
-            <w:tcBorders/>
-            <w:shd w:fill="auto" w:val="clear"/>
-          </w:tcPr>
-          <w:p>
-            <w:pPr>
-              <w:pStyle w:val="Normal"/>
-              <w:spacing w:lineRule="auto" w:line="240" w:before="0" w:after="0"/>
-              <w:rPr/>
-            </w:pPr>
-            <w:r>
-              <w:rPr>
-                <w:sz w:val="20"/>
+            <w:tcW w:w="1238" w:type="dxa"/>
+            <w:tcBorders/>
+            <w:shd w:fill="auto" w:val="clear"/>
+          </w:tcPr>
+          <w:p>
+            <w:pPr>
+              <w:pStyle w:val="Normal"/>
+              <w:shd w:fill="FFFFFF" w:val="clear"/>
+              <w:spacing w:lineRule="auto" w:line="240" w:before="0" w:after="0"/>
+              <w:rPr>
+                <w:sz w:val="20"/>
+                <w:szCs w:val="20"/>
+              </w:rPr>
+            </w:pPr>
+            <w:r>
+              <w:rPr>
+                <w:sz w:val="20"/>
+                <w:szCs w:val="20"/>
               </w:rPr>
               <w:t>create</w:t>
+            </w:r>
+          </w:p>
+        </w:tc>
+        <w:tc>
+          <w:tcPr>
+            <w:tcW w:w="1714" w:type="dxa"/>
+            <w:tcBorders/>
+            <w:shd w:fill="auto" w:val="clear"/>
+          </w:tcPr>
+          <w:p>
+            <w:pPr>
+              <w:pStyle w:val="Normal"/>
+              <w:shd w:fill="FFFFFF" w:val="clear"/>
+              <w:spacing w:lineRule="auto" w:line="240" w:before="0" w:after="0"/>
+              <w:jc w:val="left"/>
+              <w:rPr>
+                <w:sz w:val="20"/>
+                <w:szCs w:val="20"/>
+              </w:rPr>
+            </w:pPr>
+            <w:r>
+              <w:rPr>
+                <w:sz w:val="20"/>
+                <w:szCs w:val="20"/>
+              </w:rPr>
+              <w:t>USER</w:t>
             </w:r>
           </w:p>
         </w:tc>
@@ -228,21 +338,24 @@
         </w:trPr>
         <w:tc>
           <w:tcPr>
-            <w:tcW w:w="1939" w:type="dxa"/>
-            <w:tcBorders/>
-            <w:shd w:fill="auto" w:val="clear"/>
-          </w:tcPr>
-          <w:p>
-            <w:pPr>
-              <w:pStyle w:val="Normal"/>
-              <w:spacing w:lineRule="auto" w:line="240" w:before="0" w:after="0"/>
-              <w:rPr>
-                <w:sz w:val="20"/>
-              </w:rPr>
-            </w:pPr>
-            <w:r>
-              <w:rPr>
-                <w:sz w:val="20"/>
+            <w:tcW w:w="1367" w:type="dxa"/>
+            <w:tcBorders/>
+            <w:shd w:fill="auto" w:val="clear"/>
+          </w:tcPr>
+          <w:p>
+            <w:pPr>
+              <w:pStyle w:val="Normal"/>
+              <w:shd w:fill="FFFFFF" w:val="clear"/>
+              <w:spacing w:lineRule="auto" w:line="240" w:before="0" w:after="0"/>
+              <w:rPr>
+                <w:sz w:val="20"/>
+                <w:szCs w:val="20"/>
+              </w:rPr>
+            </w:pPr>
+            <w:r>
+              <w:rPr>
+                <w:sz w:val="20"/>
+                <w:szCs w:val="20"/>
               </w:rPr>
               <w:t>POST</w:t>
             </w:r>
@@ -250,45 +363,91 @@
         </w:tc>
         <w:tc>
           <w:tcPr>
-            <w:tcW w:w="2125" w:type="dxa"/>
-            <w:tcBorders/>
-            <w:shd w:fill="auto" w:val="clear"/>
-          </w:tcPr>
-          <w:p>
-            <w:pPr>
-              <w:pStyle w:val="Normal"/>
-              <w:spacing w:lineRule="auto" w:line="240" w:before="0" w:after="0"/>
-              <w:rPr>
-                <w:sz w:val="20"/>
-              </w:rPr>
-            </w:pPr>
-            <w:r>
-              <w:rPr>
-                <w:sz w:val="20"/>
-              </w:rPr>
-              <w:t>/api/users/login</w:t>
-            </w:r>
-          </w:p>
-        </w:tc>
-        <w:tc>
-          <w:tcPr>
-            <w:tcW w:w="1753" w:type="dxa"/>
-            <w:tcBorders/>
-            <w:shd w:fill="auto" w:val="clear"/>
-          </w:tcPr>
-          <w:p>
-            <w:pPr>
-              <w:pStyle w:val="Normal"/>
-              <w:spacing w:lineRule="auto" w:line="240" w:before="0" w:after="0"/>
-              <w:rPr>
-                <w:sz w:val="20"/>
-              </w:rPr>
-            </w:pPr>
-            <w:r>
-              <w:rPr>
-                <w:sz w:val="20"/>
+            <w:tcW w:w="1498" w:type="dxa"/>
+            <w:tcBorders/>
+            <w:shd w:fill="auto" w:val="clear"/>
+          </w:tcPr>
+          <w:p>
+            <w:pPr>
+              <w:pStyle w:val="Normal"/>
+              <w:shd w:fill="FFFFFF" w:val="clear"/>
+              <w:spacing w:lineRule="auto" w:line="240" w:before="0" w:after="0"/>
+              <w:rPr>
+                <w:sz w:val="20"/>
+                <w:szCs w:val="20"/>
+              </w:rPr>
+            </w:pPr>
+            <w:r>
+              <w:rPr>
+                <w:sz w:val="20"/>
+                <w:szCs w:val="20"/>
+              </w:rPr>
+              <w:t>/api/</w:t>
+            </w:r>
+            <w:r>
+              <w:rPr>
+                <w:sz w:val="20"/>
+                <w:szCs w:val="20"/>
+              </w:rPr>
+              <w:t>v1/l</w:t>
+            </w:r>
+            <w:r>
+              <w:rPr>
+                <w:sz w:val="20"/>
+                <w:szCs w:val="20"/>
+              </w:rPr>
+              <w:t>ogin</w:t>
+            </w:r>
+          </w:p>
+        </w:tc>
+        <w:tc>
+          <w:tcPr>
+            <w:tcW w:w="1238" w:type="dxa"/>
+            <w:tcBorders/>
+            <w:shd w:fill="auto" w:val="clear"/>
+          </w:tcPr>
+          <w:p>
+            <w:pPr>
+              <w:pStyle w:val="Normal"/>
+              <w:shd w:fill="FFFFFF" w:val="clear"/>
+              <w:spacing w:lineRule="auto" w:line="240" w:before="0" w:after="0"/>
+              <w:rPr>
+                <w:sz w:val="20"/>
+                <w:szCs w:val="20"/>
+              </w:rPr>
+            </w:pPr>
+            <w:r>
+              <w:rPr>
+                <w:sz w:val="20"/>
+                <w:szCs w:val="20"/>
               </w:rPr>
               <w:t>connect</w:t>
+            </w:r>
+          </w:p>
+        </w:tc>
+        <w:tc>
+          <w:tcPr>
+            <w:tcW w:w="1714" w:type="dxa"/>
+            <w:tcBorders/>
+            <w:shd w:fill="auto" w:val="clear"/>
+          </w:tcPr>
+          <w:p>
+            <w:pPr>
+              <w:pStyle w:val="Normal"/>
+              <w:shd w:fill="FFFFFF" w:val="clear"/>
+              <w:spacing w:lineRule="auto" w:line="240" w:before="0" w:after="0"/>
+              <w:jc w:val="left"/>
+              <w:rPr>
+                <w:sz w:val="20"/>
+                <w:szCs w:val="20"/>
+              </w:rPr>
+            </w:pPr>
+            <w:r>
+              <w:rPr>
+                <w:sz w:val="20"/>
+                <w:szCs w:val="20"/>
+              </w:rPr>
+              <w:t>USER</w:t>
             </w:r>
           </w:p>
         </w:tc>
@@ -299,67 +458,109 @@
         </w:trPr>
         <w:tc>
           <w:tcPr>
-            <w:tcW w:w="1939" w:type="dxa"/>
-            <w:tcBorders/>
-            <w:shd w:fill="auto" w:val="clear"/>
-          </w:tcPr>
-          <w:p>
-            <w:pPr>
-              <w:pStyle w:val="Normal"/>
-              <w:spacing w:lineRule="auto" w:line="240" w:before="0" w:after="0"/>
-              <w:rPr>
-                <w:sz w:val="20"/>
-              </w:rPr>
-            </w:pPr>
-            <w:r>
-              <w:rPr>
-                <w:sz w:val="20"/>
-              </w:rPr>
-              <w:t>GET</w:t>
-            </w:r>
-          </w:p>
-        </w:tc>
-        <w:tc>
-          <w:tcPr>
-            <w:tcW w:w="2125" w:type="dxa"/>
-            <w:tcBorders/>
-            <w:shd w:fill="auto" w:val="clear"/>
-          </w:tcPr>
-          <w:p>
-            <w:pPr>
-              <w:pStyle w:val="Normal"/>
-              <w:spacing w:lineRule="auto" w:line="240" w:before="0" w:after="0"/>
-              <w:rPr>
-                <w:sz w:val="20"/>
-              </w:rPr>
-            </w:pPr>
-            <w:r>
-              <w:rPr>
-                <w:sz w:val="20"/>
-              </w:rPr>
-              <w:t>/api/users</w:t>
-            </w:r>
-          </w:p>
-        </w:tc>
-        <w:tc>
-          <w:tcPr>
-            <w:tcW w:w="1753" w:type="dxa"/>
-            <w:tcBorders/>
-            <w:shd w:fill="auto" w:val="clear"/>
-          </w:tcPr>
-          <w:p>
-            <w:pPr>
-              <w:pStyle w:val="Normal"/>
-              <w:spacing w:lineRule="auto" w:line="240" w:before="0" w:after="0"/>
-              <w:rPr>
-                <w:sz w:val="20"/>
-              </w:rPr>
-            </w:pPr>
-            <w:r>
-              <w:rPr>
-                <w:sz w:val="20"/>
-              </w:rPr>
-              <w:t>view all</w:t>
+            <w:tcW w:w="1367" w:type="dxa"/>
+            <w:tcBorders/>
+            <w:shd w:fill="auto" w:val="clear"/>
+          </w:tcPr>
+          <w:p>
+            <w:pPr>
+              <w:pStyle w:val="Normal"/>
+              <w:shd w:fill="FFFFFF" w:val="clear"/>
+              <w:spacing w:lineRule="auto" w:line="240" w:before="0" w:after="0"/>
+              <w:rPr>
+                <w:sz w:val="20"/>
+                <w:szCs w:val="20"/>
+              </w:rPr>
+            </w:pPr>
+            <w:r>
+              <w:rPr>
+                <w:sz w:val="20"/>
+                <w:szCs w:val="20"/>
+              </w:rPr>
+              <w:t>POST</w:t>
+            </w:r>
+          </w:p>
+        </w:tc>
+        <w:tc>
+          <w:tcPr>
+            <w:tcW w:w="1498" w:type="dxa"/>
+            <w:tcBorders/>
+            <w:shd w:fill="auto" w:val="clear"/>
+          </w:tcPr>
+          <w:p>
+            <w:pPr>
+              <w:pStyle w:val="Normal"/>
+              <w:shd w:fill="FFFFFF" w:val="clear"/>
+              <w:spacing w:lineRule="auto" w:line="240" w:before="0" w:after="0"/>
+              <w:rPr>
+                <w:sz w:val="20"/>
+                <w:szCs w:val="20"/>
+              </w:rPr>
+            </w:pPr>
+            <w:r>
+              <w:rPr>
+                <w:sz w:val="20"/>
+                <w:szCs w:val="20"/>
+              </w:rPr>
+              <w:t>/api/</w:t>
+            </w:r>
+            <w:r>
+              <w:rPr>
+                <w:sz w:val="20"/>
+                <w:szCs w:val="20"/>
+              </w:rPr>
+              <w:t>v1/admin</w:t>
+            </w:r>
+          </w:p>
+        </w:tc>
+        <w:tc>
+          <w:tcPr>
+            <w:tcW w:w="1238" w:type="dxa"/>
+            <w:tcBorders/>
+            <w:shd w:fill="auto" w:val="clear"/>
+          </w:tcPr>
+          <w:p>
+            <w:pPr>
+              <w:pStyle w:val="Normal"/>
+              <w:shd w:fill="FFFFFF" w:val="clear"/>
+              <w:spacing w:lineRule="auto" w:line="240" w:before="0" w:after="0"/>
+              <w:rPr>
+                <w:sz w:val="20"/>
+                <w:szCs w:val="20"/>
+              </w:rPr>
+            </w:pPr>
+            <w:r>
+              <w:rPr>
+                <w:sz w:val="20"/>
+                <w:szCs w:val="20"/>
+              </w:rPr>
+              <w:t>connect</w:t>
+            </w:r>
+          </w:p>
+        </w:tc>
+        <w:tc>
+          <w:tcPr>
+            <w:tcW w:w="1714" w:type="dxa"/>
+            <w:tcBorders/>
+            <w:shd w:fill="auto" w:val="clear"/>
+          </w:tcPr>
+          <w:p>
+            <w:pPr>
+              <w:pStyle w:val="Normal"/>
+              <w:shd w:fill="FFFFFF" w:val="clear"/>
+              <w:spacing w:lineRule="auto" w:line="240" w:before="0" w:after="0"/>
+              <w:jc w:val="left"/>
+              <w:rPr>
+                <w:sz w:val="20"/>
+                <w:szCs w:val="20"/>
+              </w:rPr>
+            </w:pPr>
+            <w:r>
+              <w:rPr>
+                <w:sz w:val="20"/>
+                <w:szCs w:val="20"/>
+              </w:rPr>
+              <w:t>ADMIN</w:t>
             </w:r>
           </w:p>
         </w:tc>
@@ -370,67 +571,186 @@
         </w:trPr>
         <w:tc>
           <w:tcPr>
-            <w:tcW w:w="1939" w:type="dxa"/>
-            <w:tcBorders/>
-            <w:shd w:fill="auto" w:val="clear"/>
-          </w:tcPr>
-          <w:p>
-            <w:pPr>
-              <w:pStyle w:val="Normal"/>
-              <w:spacing w:lineRule="auto" w:line="240" w:before="0" w:after="0"/>
-              <w:rPr>
-                <w:sz w:val="20"/>
-              </w:rPr>
-            </w:pPr>
-            <w:r>
-              <w:rPr>
-                <w:sz w:val="20"/>
-              </w:rPr>
-              <w:t>GET</w:t>
-            </w:r>
-          </w:p>
-        </w:tc>
-        <w:tc>
-          <w:tcPr>
-            <w:tcW w:w="2125" w:type="dxa"/>
-            <w:tcBorders/>
-            <w:shd w:fill="auto" w:val="clear"/>
-          </w:tcPr>
-          <w:p>
-            <w:pPr>
-              <w:pStyle w:val="Normal"/>
-              <w:spacing w:lineRule="auto" w:line="240" w:before="0" w:after="0"/>
-              <w:rPr>
-                <w:sz w:val="20"/>
-              </w:rPr>
-            </w:pPr>
-            <w:r>
-              <w:rPr>
-                <w:sz w:val="20"/>
-              </w:rPr>
-              <w:t>/api/users/:id</w:t>
-            </w:r>
-          </w:p>
-        </w:tc>
-        <w:tc>
-          <w:tcPr>
-            <w:tcW w:w="1753" w:type="dxa"/>
-            <w:tcBorders/>
-            <w:shd w:fill="auto" w:val="clear"/>
-          </w:tcPr>
-          <w:p>
-            <w:pPr>
-              <w:pStyle w:val="Normal"/>
-              <w:spacing w:lineRule="auto" w:line="240" w:before="0" w:after="0"/>
-              <w:rPr>
-                <w:sz w:val="20"/>
-              </w:rPr>
-            </w:pPr>
-            <w:r>
-              <w:rPr>
-                <w:sz w:val="20"/>
-              </w:rPr>
-              <w:t>view single</w:t>
+            <w:tcW w:w="1367" w:type="dxa"/>
+            <w:tcBorders/>
+            <w:shd w:fill="auto" w:val="clear"/>
+          </w:tcPr>
+          <w:p>
+            <w:pPr>
+              <w:pStyle w:val="Normal"/>
+              <w:shd w:fill="FFFFFF" w:val="clear"/>
+              <w:spacing w:lineRule="auto" w:line="240" w:before="0" w:after="0"/>
+              <w:rPr>
+                <w:sz w:val="20"/>
+                <w:szCs w:val="20"/>
+              </w:rPr>
+            </w:pPr>
+            <w:r>
+              <w:rPr>
+                <w:sz w:val="20"/>
+                <w:szCs w:val="20"/>
+              </w:rPr>
+              <w:t>DELETE</w:t>
+            </w:r>
+          </w:p>
+        </w:tc>
+        <w:tc>
+          <w:tcPr>
+            <w:tcW w:w="1498" w:type="dxa"/>
+            <w:tcBorders/>
+            <w:shd w:fill="auto" w:val="clear"/>
+          </w:tcPr>
+          <w:p>
+            <w:pPr>
+              <w:pStyle w:val="Normal"/>
+              <w:shd w:fill="FFFFFF" w:val="clear"/>
+              <w:spacing w:lineRule="auto" w:line="240" w:before="0" w:after="0"/>
+              <w:rPr>
+                <w:sz w:val="20"/>
+                <w:szCs w:val="20"/>
+              </w:rPr>
+            </w:pPr>
+            <w:r>
+              <w:rPr>
+                <w:sz w:val="20"/>
+                <w:szCs w:val="20"/>
+              </w:rPr>
+              <w:t>/api/</w:t>
+            </w:r>
+            <w:r>
+              <w:rPr>
+                <w:sz w:val="20"/>
+                <w:szCs w:val="20"/>
+              </w:rPr>
+              <w:t>v1/</w:t>
+            </w:r>
+            <w:r>
+              <w:rPr>
+                <w:sz w:val="20"/>
+                <w:szCs w:val="20"/>
+              </w:rPr>
+              <w:t>logout</w:t>
+            </w:r>
+          </w:p>
+        </w:tc>
+        <w:tc>
+          <w:tcPr>
+            <w:tcW w:w="1238" w:type="dxa"/>
+            <w:tcBorders/>
+            <w:shd w:fill="auto" w:val="clear"/>
+          </w:tcPr>
+          <w:p>
+            <w:pPr>
+              <w:pStyle w:val="Normal"/>
+              <w:shd w:fill="FFFFFF" w:val="clear"/>
+              <w:spacing w:lineRule="auto" w:line="240" w:before="0" w:after="0"/>
+              <w:rPr>
+                <w:sz w:val="20"/>
+                <w:szCs w:val="20"/>
+              </w:rPr>
+            </w:pPr>
+            <w:r>
+              <w:rPr>
+                <w:sz w:val="20"/>
+                <w:szCs w:val="20"/>
+              </w:rPr>
+              <w:t>deconnect</w:t>
+            </w:r>
+          </w:p>
+        </w:tc>
+        <w:tc>
+          <w:tcPr>
+            <w:tcW w:w="1714" w:type="dxa"/>
+            <w:tcBorders/>
+            <w:shd w:fill="auto" w:val="clear"/>
+          </w:tcPr>
+          <w:p>
+            <w:pPr>
+              <w:pStyle w:val="Normal"/>
+              <w:shd w:fill="FFFFFF" w:val="clear"/>
+              <w:spacing w:lineRule="auto" w:line="240" w:before="0" w:after="0"/>
+              <w:jc w:val="left"/>
+              <w:rPr>
+                <w:sz w:val="20"/>
+                <w:szCs w:val="20"/>
+              </w:rPr>
+            </w:pPr>
+            <w:r>
+              <w:rPr>
+                <w:sz w:val="20"/>
+                <w:szCs w:val="20"/>
+              </w:rPr>
+              <w:t>USER, ADMIN</w:t>
+            </w:r>
+          </w:p>
+        </w:tc>
+      </w:tr>
+    </w:tbl>
+    <w:p>
+      <w:pPr>
+        <w:pStyle w:val="Normal"/>
+        <w:shd w:fill="FFFFFF" w:val="clear"/>
+        <w:rPr>
+          <w:sz w:val="20"/>
+          <w:szCs w:val="20"/>
+        </w:rPr>
+      </w:pPr>
+      <w:r>
+        <w:rPr>
+          <w:sz w:val="20"/>
+          <w:szCs w:val="20"/>
+        </w:rPr>
+      </w:r>
+    </w:p>
+    <w:tbl>
+      <w:tblPr>
+        <w:tblStyle w:val="46"/>
+        <w:tblW w:w="6120" w:type="dxa"/>
+        <w:jc w:val="left"/>
+        <w:tblInd w:w="0" w:type="dxa"/>
+        <w:tblBorders/>
+        <w:tblCellMar>
+          <w:top w:w="0" w:type="dxa"/>
+          <w:left w:w="108" w:type="dxa"/>
+          <w:bottom w:w="0" w:type="dxa"/>
+          <w:right w:w="108" w:type="dxa"/>
+        </w:tblCellMar>
+        <w:tblLook w:noVBand="1" w:val="04a0" w:noHBand="0" w:lastColumn="0" w:firstColumn="1" w:lastRow="0" w:firstRow="1"/>
+      </w:tblPr>
+      <w:tblGrid>
+        <w:gridCol w:w="1384"/>
+        <w:gridCol w:w="1676"/>
+        <w:gridCol w:w="1260"/>
+        <w:gridCol w:w="1800"/>
+      </w:tblGrid>
+      <w:tr>
+        <w:trPr>
+          <w:trHeight w:val="320" w:hRule="atLeast"/>
+        </w:trPr>
+        <w:tc>
+          <w:tcPr>
+            <w:tcW w:w="6120" w:type="dxa"/>
+            <w:gridSpan w:val="4"/>
+            <w:tcBorders/>
+            <w:shd w:fill="auto" w:val="clear"/>
+          </w:tcPr>
+          <w:p>
+            <w:pPr>
+              <w:pStyle w:val="Normal"/>
+              <w:shd w:val="nil" w:color="auto" w:fill="BDD7EE" w:themeFill="accent1" w:themeFillTint="66"/>
+              <w:spacing w:lineRule="auto" w:line="240" w:before="0" w:after="0"/>
+              <w:jc w:val="center"/>
+              <w:rPr>
+                <w:sz w:val="20"/>
+                <w:highlight w:val="cyan"/>
+              </w:rPr>
+            </w:pPr>
+            <w:r>
+              <w:rPr>
+                <w:sz w:val="20"/>
+                <w:szCs w:val="20"/>
+              </w:rPr>
+              <w:t>USERS</w:t>
             </w:r>
           </w:p>
         </w:tc>
@@ -441,67 +761,102 @@
         </w:trPr>
         <w:tc>
           <w:tcPr>
-            <w:tcW w:w="1939" w:type="dxa"/>
-            <w:tcBorders/>
-            <w:shd w:fill="auto" w:val="clear"/>
-          </w:tcPr>
-          <w:p>
-            <w:pPr>
-              <w:pStyle w:val="Normal"/>
-              <w:spacing w:lineRule="auto" w:line="240" w:before="0" w:after="0"/>
-              <w:rPr>
-                <w:sz w:val="20"/>
-              </w:rPr>
-            </w:pPr>
-            <w:r>
-              <w:rPr>
-                <w:sz w:val="20"/>
-              </w:rPr>
-              <w:t>PUT</w:t>
-            </w:r>
-          </w:p>
-        </w:tc>
-        <w:tc>
-          <w:tcPr>
-            <w:tcW w:w="2125" w:type="dxa"/>
-            <w:tcBorders/>
-            <w:shd w:fill="auto" w:val="clear"/>
-          </w:tcPr>
-          <w:p>
-            <w:pPr>
-              <w:pStyle w:val="Normal"/>
-              <w:spacing w:lineRule="auto" w:line="240" w:before="0" w:after="0"/>
-              <w:rPr>
-                <w:sz w:val="20"/>
-              </w:rPr>
-            </w:pPr>
-            <w:r>
-              <w:rPr>
-                <w:sz w:val="20"/>
-              </w:rPr>
-              <w:t>/api/users/:id</w:t>
-            </w:r>
-          </w:p>
-        </w:tc>
-        <w:tc>
-          <w:tcPr>
-            <w:tcW w:w="1753" w:type="dxa"/>
-            <w:tcBorders/>
-            <w:shd w:fill="auto" w:val="clear"/>
-          </w:tcPr>
-          <w:p>
-            <w:pPr>
-              <w:pStyle w:val="Normal"/>
-              <w:spacing w:lineRule="auto" w:line="240" w:before="0" w:after="0"/>
-              <w:rPr>
-                <w:sz w:val="20"/>
-              </w:rPr>
-            </w:pPr>
-            <w:r>
-              <w:rPr>
-                <w:sz w:val="20"/>
-              </w:rPr>
-              <w:t>update</w:t>
+            <w:tcW w:w="1384" w:type="dxa"/>
+            <w:tcBorders/>
+            <w:shd w:fill="auto" w:val="clear"/>
+          </w:tcPr>
+          <w:p>
+            <w:pPr>
+              <w:pStyle w:val="Normal"/>
+              <w:shd w:val="clear" w:color="auto" w:fill="D9D9D9" w:themeFill="background1" w:themeFillShade="d9"/>
+              <w:spacing w:lineRule="auto" w:line="240" w:before="0" w:after="0"/>
+              <w:jc w:val="left"/>
+              <w:rPr>
+                <w:sz w:val="20"/>
+              </w:rPr>
+            </w:pPr>
+            <w:r>
+              <w:rPr>
+                <w:sz w:val="20"/>
+                <w:szCs w:val="20"/>
+              </w:rPr>
+              <w:t>Method</w:t>
+            </w:r>
+          </w:p>
+        </w:tc>
+        <w:tc>
+          <w:tcPr>
+            <w:tcW w:w="1676" w:type="dxa"/>
+            <w:tcBorders/>
+            <w:shd w:fill="auto" w:val="clear"/>
+          </w:tcPr>
+          <w:p>
+            <w:pPr>
+              <w:pStyle w:val="Normal"/>
+              <w:shd w:val="clear" w:color="auto" w:fill="D9D9D9" w:themeFill="background1" w:themeFillShade="d9"/>
+              <w:spacing w:lineRule="auto" w:line="240" w:before="0" w:after="0"/>
+              <w:jc w:val="left"/>
+              <w:rPr>
+                <w:sz w:val="20"/>
+              </w:rPr>
+            </w:pPr>
+            <w:r>
+              <w:rPr>
+                <w:sz w:val="20"/>
+                <w:szCs w:val="20"/>
+              </w:rPr>
+              <w:t>Endpoint</w:t>
+            </w:r>
+          </w:p>
+        </w:tc>
+        <w:tc>
+          <w:tcPr>
+            <w:tcW w:w="1260" w:type="dxa"/>
+            <w:tcBorders/>
+            <w:shd w:fill="auto" w:val="clear"/>
+          </w:tcPr>
+          <w:p>
+            <w:pPr>
+              <w:pStyle w:val="Normal"/>
+              <w:shd w:val="clear" w:color="auto" w:fill="D9D9D9" w:themeFill="background1" w:themeFillShade="d9"/>
+              <w:spacing w:lineRule="auto" w:line="240" w:before="0" w:after="0"/>
+              <w:jc w:val="left"/>
+              <w:rPr>
+                <w:sz w:val="20"/>
+              </w:rPr>
+            </w:pPr>
+            <w:r>
+              <w:rPr>
+                <w:sz w:val="20"/>
+                <w:szCs w:val="20"/>
+              </w:rPr>
+              <w:t>Action</w:t>
+            </w:r>
+          </w:p>
+        </w:tc>
+        <w:tc>
+          <w:tcPr>
+            <w:tcW w:w="1800" w:type="dxa"/>
+            <w:tcBorders/>
+            <w:shd w:fill="auto" w:val="clear"/>
+          </w:tcPr>
+          <w:p>
+            <w:pPr>
+              <w:pStyle w:val="Normal"/>
+              <w:shd w:val="clear" w:color="auto" w:fill="D9D9D9" w:themeFill="background1" w:themeFillShade="d9"/>
+              <w:spacing w:lineRule="auto" w:line="240" w:before="0" w:after="0"/>
+              <w:jc w:val="left"/>
+              <w:rPr>
+                <w:sz w:val="20"/>
+                <w:szCs w:val="20"/>
+              </w:rPr>
+            </w:pPr>
+            <w:r>
+              <w:rPr>
+                <w:sz w:val="20"/>
+                <w:szCs w:val="20"/>
+              </w:rPr>
+              <w:t>Role</w:t>
             </w:r>
           </w:p>
         </w:tc>
@@ -512,67 +867,113 @@
         </w:trPr>
         <w:tc>
           <w:tcPr>
-            <w:tcW w:w="1939" w:type="dxa"/>
-            <w:tcBorders/>
-            <w:shd w:fill="auto" w:val="clear"/>
-          </w:tcPr>
-          <w:p>
-            <w:pPr>
-              <w:pStyle w:val="Normal"/>
-              <w:spacing w:lineRule="auto" w:line="240" w:before="0" w:after="0"/>
-              <w:rPr>
-                <w:sz w:val="20"/>
-              </w:rPr>
-            </w:pPr>
-            <w:r>
-              <w:rPr>
-                <w:sz w:val="20"/>
-              </w:rPr>
-              <w:t>DELETE</w:t>
-            </w:r>
-          </w:p>
-        </w:tc>
-        <w:tc>
-          <w:tcPr>
-            <w:tcW w:w="2125" w:type="dxa"/>
-            <w:tcBorders/>
-            <w:shd w:fill="auto" w:val="clear"/>
-          </w:tcPr>
-          <w:p>
-            <w:pPr>
-              <w:pStyle w:val="Normal"/>
-              <w:spacing w:lineRule="auto" w:line="240" w:before="0" w:after="0"/>
-              <w:rPr>
-                <w:sz w:val="20"/>
-              </w:rPr>
-            </w:pPr>
-            <w:r>
-              <w:rPr>
-                <w:sz w:val="20"/>
-              </w:rPr>
-              <w:t>/api/users/:id</w:t>
-            </w:r>
-          </w:p>
-        </w:tc>
-        <w:tc>
-          <w:tcPr>
-            <w:tcW w:w="1753" w:type="dxa"/>
-            <w:tcBorders/>
-            <w:shd w:fill="auto" w:val="clear"/>
-          </w:tcPr>
-          <w:p>
-            <w:pPr>
-              <w:pStyle w:val="Normal"/>
-              <w:spacing w:lineRule="auto" w:line="240" w:before="0" w:after="0"/>
-              <w:rPr>
-                <w:sz w:val="20"/>
-              </w:rPr>
-            </w:pPr>
-            <w:r>
-              <w:rPr>
-                <w:sz w:val="20"/>
-              </w:rPr>
-              <w:t>delete</w:t>
+            <w:tcW w:w="1384" w:type="dxa"/>
+            <w:tcBorders/>
+            <w:shd w:fill="auto" w:val="clear"/>
+          </w:tcPr>
+          <w:p>
+            <w:pPr>
+              <w:pStyle w:val="Normal"/>
+              <w:shd w:fill="FFFFFF" w:val="clear"/>
+              <w:spacing w:lineRule="auto" w:line="240" w:before="0" w:after="0"/>
+              <w:rPr>
+                <w:sz w:val="20"/>
+              </w:rPr>
+            </w:pPr>
+            <w:r>
+              <w:rPr>
+                <w:sz w:val="20"/>
+                <w:szCs w:val="20"/>
+              </w:rPr>
+              <w:t>GET</w:t>
+            </w:r>
+          </w:p>
+        </w:tc>
+        <w:tc>
+          <w:tcPr>
+            <w:tcW w:w="1676" w:type="dxa"/>
+            <w:tcBorders/>
+            <w:shd w:fill="auto" w:val="clear"/>
+          </w:tcPr>
+          <w:p>
+            <w:pPr>
+              <w:pStyle w:val="Normal"/>
+              <w:shd w:fill="FFFFFF" w:val="clear"/>
+              <w:spacing w:lineRule="auto" w:line="240" w:before="0" w:after="0"/>
+              <w:rPr>
+                <w:sz w:val="20"/>
+              </w:rPr>
+            </w:pPr>
+            <w:r>
+              <w:rPr>
+                <w:sz w:val="20"/>
+                <w:szCs w:val="20"/>
+              </w:rPr>
+              <w:t>/api/</w:t>
+            </w:r>
+            <w:r>
+              <w:rPr>
+                <w:sz w:val="20"/>
+                <w:szCs w:val="20"/>
+              </w:rPr>
+              <w:t>v1/</w:t>
+            </w:r>
+            <w:r>
+              <w:rPr>
+                <w:sz w:val="20"/>
+                <w:szCs w:val="20"/>
+              </w:rPr>
+              <w:t>users</w:t>
+            </w:r>
+          </w:p>
+        </w:tc>
+        <w:tc>
+          <w:tcPr>
+            <w:tcW w:w="1260" w:type="dxa"/>
+            <w:tcBorders/>
+            <w:shd w:fill="auto" w:val="clear"/>
+          </w:tcPr>
+          <w:p>
+            <w:pPr>
+              <w:pStyle w:val="Normal"/>
+              <w:shd w:fill="FFFFFF" w:val="clear"/>
+              <w:spacing w:lineRule="auto" w:line="240" w:before="0" w:after="0"/>
+              <w:rPr>
+                <w:sz w:val="20"/>
+              </w:rPr>
+            </w:pPr>
+            <w:r>
+              <w:rPr>
+                <w:sz w:val="20"/>
+                <w:szCs w:val="20"/>
+              </w:rPr>
+              <w:t>view all</w:t>
+            </w:r>
+          </w:p>
+        </w:tc>
+        <w:tc>
+          <w:tcPr>
+            <w:tcW w:w="1800" w:type="dxa"/>
+            <w:tcBorders/>
+            <w:shd w:fill="auto" w:val="clear"/>
+          </w:tcPr>
+          <w:p>
+            <w:pPr>
+              <w:pStyle w:val="Normal"/>
+              <w:shd w:fill="FFFFFF" w:val="clear"/>
+              <w:spacing w:lineRule="auto" w:line="240" w:before="0" w:after="0"/>
+              <w:jc w:val="left"/>
+              <w:rPr>
+                <w:sz w:val="20"/>
+                <w:szCs w:val="20"/>
+              </w:rPr>
+            </w:pPr>
+            <w:r>
+              <w:rPr>
+                <w:sz w:val="20"/>
+                <w:szCs w:val="20"/>
+              </w:rPr>
+              <w:t>ADMIN</w:t>
             </w:r>
           </w:p>
         </w:tc>
@@ -583,21 +984,257 @@
         </w:trPr>
         <w:tc>
           <w:tcPr>
-            <w:tcW w:w="1939" w:type="dxa"/>
-            <w:tcBorders>
-              <w:top w:val="nil"/>
-            </w:tcBorders>
-            <w:shd w:fill="auto" w:val="clear"/>
-          </w:tcPr>
-          <w:p>
-            <w:pPr>
-              <w:pStyle w:val="Normal"/>
-              <w:spacing w:lineRule="auto" w:line="240" w:before="0" w:after="0"/>
-              <w:rPr/>
-            </w:pPr>
-            <w:r>
-              <w:rPr>
-                <w:sz w:val="20"/>
+            <w:tcW w:w="1384" w:type="dxa"/>
+            <w:tcBorders/>
+            <w:shd w:fill="auto" w:val="clear"/>
+          </w:tcPr>
+          <w:p>
+            <w:pPr>
+              <w:pStyle w:val="Normal"/>
+              <w:shd w:fill="FFFFFF" w:val="clear"/>
+              <w:spacing w:lineRule="auto" w:line="240" w:before="0" w:after="0"/>
+              <w:rPr>
+                <w:sz w:val="20"/>
+              </w:rPr>
+            </w:pPr>
+            <w:r>
+              <w:rPr>
+                <w:sz w:val="20"/>
+                <w:szCs w:val="20"/>
+              </w:rPr>
+              <w:t>GET</w:t>
+            </w:r>
+          </w:p>
+        </w:tc>
+        <w:tc>
+          <w:tcPr>
+            <w:tcW w:w="1676" w:type="dxa"/>
+            <w:tcBorders/>
+            <w:shd w:fill="auto" w:val="clear"/>
+          </w:tcPr>
+          <w:p>
+            <w:pPr>
+              <w:pStyle w:val="Normal"/>
+              <w:shd w:fill="FFFFFF" w:val="clear"/>
+              <w:spacing w:lineRule="auto" w:line="240" w:before="0" w:after="0"/>
+              <w:rPr>
+                <w:sz w:val="20"/>
+              </w:rPr>
+            </w:pPr>
+            <w:r>
+              <w:rPr>
+                <w:sz w:val="20"/>
+                <w:szCs w:val="20"/>
+              </w:rPr>
+              <w:t>/api/</w:t>
+            </w:r>
+            <w:r>
+              <w:rPr>
+                <w:sz w:val="20"/>
+                <w:szCs w:val="20"/>
+              </w:rPr>
+              <w:t>v1/</w:t>
+            </w:r>
+            <w:r>
+              <w:rPr>
+                <w:sz w:val="20"/>
+                <w:szCs w:val="20"/>
+              </w:rPr>
+              <w:t>users/:id</w:t>
+            </w:r>
+          </w:p>
+        </w:tc>
+        <w:tc>
+          <w:tcPr>
+            <w:tcW w:w="1260" w:type="dxa"/>
+            <w:tcBorders/>
+            <w:shd w:fill="auto" w:val="clear"/>
+          </w:tcPr>
+          <w:p>
+            <w:pPr>
+              <w:pStyle w:val="Normal"/>
+              <w:shd w:fill="FFFFFF" w:val="clear"/>
+              <w:spacing w:lineRule="auto" w:line="240" w:before="0" w:after="0"/>
+              <w:rPr>
+                <w:sz w:val="20"/>
+              </w:rPr>
+            </w:pPr>
+            <w:r>
+              <w:rPr>
+                <w:sz w:val="20"/>
+                <w:szCs w:val="20"/>
+              </w:rPr>
+              <w:t>view single</w:t>
+            </w:r>
+          </w:p>
+        </w:tc>
+        <w:tc>
+          <w:tcPr>
+            <w:tcW w:w="1800" w:type="dxa"/>
+            <w:tcBorders/>
+            <w:shd w:fill="auto" w:val="clear"/>
+          </w:tcPr>
+          <w:p>
+            <w:pPr>
+              <w:pStyle w:val="Normal"/>
+              <w:shd w:fill="FFFFFF" w:val="clear"/>
+              <w:spacing w:lineRule="auto" w:line="240" w:before="0" w:after="0"/>
+              <w:jc w:val="left"/>
+              <w:rPr>
+                <w:sz w:val="20"/>
+                <w:szCs w:val="20"/>
+              </w:rPr>
+            </w:pPr>
+            <w:r>
+              <w:rPr>
+                <w:sz w:val="20"/>
+                <w:szCs w:val="20"/>
+              </w:rPr>
+              <w:t>ADMIN, USER</w:t>
+            </w:r>
+          </w:p>
+        </w:tc>
+      </w:tr>
+      <w:tr>
+        <w:trPr>
+          <w:trHeight w:val="320" w:hRule="atLeast"/>
+        </w:trPr>
+        <w:tc>
+          <w:tcPr>
+            <w:tcW w:w="1384" w:type="dxa"/>
+            <w:tcBorders/>
+            <w:shd w:fill="auto" w:val="clear"/>
+          </w:tcPr>
+          <w:p>
+            <w:pPr>
+              <w:pStyle w:val="Normal"/>
+              <w:shd w:fill="FFFFFF" w:val="clear"/>
+              <w:spacing w:lineRule="auto" w:line="240" w:before="0" w:after="0"/>
+              <w:rPr>
+                <w:sz w:val="20"/>
+              </w:rPr>
+            </w:pPr>
+            <w:r>
+              <w:rPr>
+                <w:sz w:val="20"/>
+                <w:szCs w:val="20"/>
+              </w:rPr>
+              <w:t>PUT</w:t>
+            </w:r>
+          </w:p>
+        </w:tc>
+        <w:tc>
+          <w:tcPr>
+            <w:tcW w:w="1676" w:type="dxa"/>
+            <w:tcBorders/>
+            <w:shd w:fill="auto" w:val="clear"/>
+          </w:tcPr>
+          <w:p>
+            <w:pPr>
+              <w:pStyle w:val="Normal"/>
+              <w:shd w:fill="FFFFFF" w:val="clear"/>
+              <w:spacing w:lineRule="auto" w:line="240" w:before="0" w:after="0"/>
+              <w:rPr>
+                <w:sz w:val="20"/>
+                <w:szCs w:val="20"/>
+              </w:rPr>
+            </w:pPr>
+            <w:r>
+              <w:rPr>
+                <w:sz w:val="20"/>
+                <w:szCs w:val="20"/>
+              </w:rPr>
+              <w:t>/api/</w:t>
+            </w:r>
+            <w:r>
+              <w:rPr>
+                <w:sz w:val="20"/>
+                <w:szCs w:val="20"/>
+              </w:rPr>
+              <w:t>v1/</w:t>
+            </w:r>
+            <w:r>
+              <w:rPr>
+                <w:sz w:val="20"/>
+                <w:szCs w:val="20"/>
+              </w:rPr>
+              <w:t>users/:id</w:t>
+            </w:r>
+          </w:p>
+        </w:tc>
+        <w:tc>
+          <w:tcPr>
+            <w:tcW w:w="1260" w:type="dxa"/>
+            <w:tcBorders/>
+            <w:shd w:fill="auto" w:val="clear"/>
+          </w:tcPr>
+          <w:p>
+            <w:pPr>
+              <w:pStyle w:val="Normal"/>
+              <w:shd w:fill="FFFFFF" w:val="clear"/>
+              <w:spacing w:lineRule="auto" w:line="240" w:before="0" w:after="0"/>
+              <w:rPr>
+                <w:sz w:val="20"/>
+              </w:rPr>
+            </w:pPr>
+            <w:r>
+              <w:rPr>
+                <w:sz w:val="20"/>
+                <w:szCs w:val="20"/>
+              </w:rPr>
+              <w:t>update</w:t>
+            </w:r>
+          </w:p>
+        </w:tc>
+        <w:tc>
+          <w:tcPr>
+            <w:tcW w:w="1800" w:type="dxa"/>
+            <w:tcBorders/>
+            <w:shd w:fill="auto" w:val="clear"/>
+          </w:tcPr>
+          <w:p>
+            <w:pPr>
+              <w:pStyle w:val="Normal"/>
+              <w:shd w:fill="FFFFFF" w:val="clear"/>
+              <w:spacing w:lineRule="auto" w:line="240" w:before="0" w:after="0"/>
+              <w:rPr>
+                <w:sz w:val="20"/>
+                <w:szCs w:val="20"/>
+              </w:rPr>
+            </w:pPr>
+            <w:r>
+              <w:rPr>
+                <w:sz w:val="20"/>
+                <w:szCs w:val="20"/>
+              </w:rPr>
+              <w:t>USER</w:t>
+            </w:r>
+          </w:p>
+        </w:tc>
+      </w:tr>
+      <w:tr>
+        <w:trPr>
+          <w:trHeight w:val="320" w:hRule="atLeast"/>
+        </w:trPr>
+        <w:tc>
+          <w:tcPr>
+            <w:tcW w:w="1384" w:type="dxa"/>
+            <w:tcBorders/>
+            <w:shd w:fill="auto" w:val="clear"/>
+          </w:tcPr>
+          <w:p>
+            <w:pPr>
+              <w:pStyle w:val="Normal"/>
+              <w:shd w:fill="FFFFFF" w:val="clear"/>
+              <w:spacing w:lineRule="auto" w:line="240" w:before="0" w:after="0"/>
+              <w:rPr>
+                <w:sz w:val="20"/>
+              </w:rPr>
+            </w:pPr>
+            <w:r>
+              <w:rPr>
+                <w:sz w:val="20"/>
+                <w:szCs w:val="20"/>
               </w:rPr>
               <w:t>DELETE</w:t>
             </w:r>
@@ -605,51 +1242,88 @@
         </w:tc>
         <w:tc>
           <w:tcPr>
-            <w:tcW w:w="2125" w:type="dxa"/>
-            <w:tcBorders>
-              <w:top w:val="nil"/>
-            </w:tcBorders>
-            <w:shd w:fill="auto" w:val="clear"/>
-          </w:tcPr>
-          <w:p>
-            <w:pPr>
-              <w:pStyle w:val="Normal"/>
-              <w:spacing w:lineRule="auto" w:line="240" w:before="0" w:after="0"/>
-              <w:rPr/>
-            </w:pPr>
-            <w:r>
-              <w:rPr>
-                <w:sz w:val="20"/>
-              </w:rPr>
-              <w:t>/api/users/</w:t>
-            </w:r>
-            <w:r>
-              <w:rPr>
-                <w:sz w:val="20"/>
-              </w:rPr>
-              <w:t>logout</w:t>
-            </w:r>
-          </w:p>
-        </w:tc>
-        <w:tc>
-          <w:tcPr>
-            <w:tcW w:w="1753" w:type="dxa"/>
-            <w:tcBorders>
-              <w:top w:val="nil"/>
-            </w:tcBorders>
-            <w:shd w:fill="auto" w:val="clear"/>
-          </w:tcPr>
-          <w:p>
-            <w:pPr>
-              <w:pStyle w:val="Normal"/>
-              <w:spacing w:lineRule="auto" w:line="240" w:before="0" w:after="0"/>
-              <w:rPr/>
-            </w:pPr>
-            <w:r>
-              <w:rPr>
-                <w:sz w:val="20"/>
-              </w:rPr>
-              <w:t>deconnect</w:t>
+            <w:tcW w:w="1676" w:type="dxa"/>
+            <w:tcBorders/>
+            <w:shd w:fill="auto" w:val="clear"/>
+          </w:tcPr>
+          <w:p>
+            <w:pPr>
+              <w:pStyle w:val="Normal"/>
+              <w:shd w:fill="FFFFFF" w:val="clear"/>
+              <w:spacing w:lineRule="auto" w:line="240" w:before="0" w:after="0"/>
+              <w:rPr>
+                <w:sz w:val="20"/>
+              </w:rPr>
+            </w:pPr>
+            <w:r>
+              <w:rPr>
+                <w:sz w:val="20"/>
+                <w:szCs w:val="20"/>
+              </w:rPr>
+              <w:t>/api/</w:t>
+            </w:r>
+            <w:r>
+              <w:rPr>
+                <w:sz w:val="20"/>
+                <w:szCs w:val="20"/>
+              </w:rPr>
+              <w:t>v1/</w:t>
+            </w:r>
+            <w:r>
+              <w:rPr>
+                <w:sz w:val="20"/>
+                <w:szCs w:val="20"/>
+              </w:rPr>
+              <w:t>users/:id</w:t>
+            </w:r>
+          </w:p>
+        </w:tc>
+        <w:tc>
+          <w:tcPr>
+            <w:tcW w:w="1260" w:type="dxa"/>
+            <w:tcBorders/>
+            <w:shd w:fill="auto" w:val="clear"/>
+          </w:tcPr>
+          <w:p>
+            <w:pPr>
+              <w:pStyle w:val="Normal"/>
+              <w:shd w:fill="FFFFFF" w:val="clear"/>
+              <w:spacing w:lineRule="auto" w:line="240" w:before="0" w:after="0"/>
+              <w:rPr>
+                <w:sz w:val="20"/>
+              </w:rPr>
+            </w:pPr>
+            <w:r>
+              <w:rPr>
+                <w:sz w:val="20"/>
+                <w:szCs w:val="20"/>
+              </w:rPr>
+              <w:t>delete</w:t>
+            </w:r>
+          </w:p>
+        </w:tc>
+        <w:tc>
+          <w:tcPr>
+            <w:tcW w:w="1800" w:type="dxa"/>
+            <w:tcBorders/>
+            <w:shd w:fill="auto" w:val="clear"/>
+          </w:tcPr>
+          <w:p>
+            <w:pPr>
+              <w:pStyle w:val="Normal"/>
+              <w:shd w:fill="FFFFFF" w:val="clear"/>
+              <w:spacing w:lineRule="auto" w:line="240" w:before="0" w:after="0"/>
+              <w:rPr>
+                <w:sz w:val="20"/>
+                <w:szCs w:val="20"/>
+              </w:rPr>
+            </w:pPr>
+            <w:r>
+              <w:rPr>
+                <w:sz w:val="20"/>
+                <w:szCs w:val="20"/>
+              </w:rPr>
+              <w:t>ADMIN, USER</w:t>
             </w:r>
           </w:p>
         </w:tc>
@@ -658,13 +1332,16 @@
     <w:p>
       <w:pPr>
         <w:pStyle w:val="Normal"/>
+        <w:shd w:fill="FFFFFF" w:val="clear"/>
         <w:rPr>
           <w:sz w:val="20"/>
+          <w:szCs w:val="20"/>
         </w:rPr>
       </w:pPr>
       <w:r>
         <w:rPr>
           <w:sz w:val="20"/>
+          <w:szCs w:val="20"/>
         </w:rPr>
       </w:r>
     </w:p>
@@ -674,13 +1351,14 @@
         <w:tblW w:w="5907" w:type="dxa"/>
         <w:jc w:val="left"/>
         <w:tblInd w:w="0" w:type="dxa"/>
+        <w:tblBorders/>
         <w:tblCellMar>
           <w:top w:w="0" w:type="dxa"/>
           <w:left w:w="108" w:type="dxa"/>
           <w:bottom w:w="0" w:type="dxa"/>
           <w:right w:w="108" w:type="dxa"/>
         </w:tblCellMar>
-        <w:tblLook w:val="04a0" w:noVBand="1" w:noHBand="0" w:lastColumn="0" w:firstColumn="1" w:lastRow="0" w:firstRow="1"/>
+        <w:tblLook w:noVBand="1" w:val="04a0" w:noHBand="0" w:lastColumn="0" w:firstColumn="1" w:lastRow="0" w:firstRow="1"/>
       </w:tblPr>
       <w:tblGrid>
         <w:gridCol w:w="1938"/>
@@ -712,6 +1390,7 @@
             <w:r>
               <w:rPr>
                 <w:sz w:val="20"/>
+                <w:szCs w:val="20"/>
               </w:rPr>
               <w:t>PASSENGERS</w:t>
             </w:r>
@@ -740,6 +1419,7 @@
             <w:r>
               <w:rPr>
                 <w:sz w:val="20"/>
+                <w:szCs w:val="20"/>
               </w:rPr>
               <w:t>Method</w:t>
             </w:r>
@@ -763,6 +1443,7 @@
             <w:r>
               <w:rPr>
                 <w:sz w:val="20"/>
+                <w:szCs w:val="20"/>
               </w:rPr>
               <w:t>Endpoint</w:t>
             </w:r>
@@ -786,6 +1467,7 @@
             <w:r>
               <w:rPr>
                 <w:sz w:val="20"/>
+                <w:szCs w:val="20"/>
               </w:rPr>
               <w:t>Action</w:t>
             </w:r>
@@ -805,14 +1487,16 @@
           <w:p>
             <w:pPr>
               <w:pStyle w:val="Normal"/>
-              <w:spacing w:lineRule="auto" w:line="240" w:before="0" w:after="0"/>
-              <w:rPr>
-                <w:sz w:val="20"/>
-              </w:rPr>
-            </w:pPr>
-            <w:r>
-              <w:rPr>
-                <w:sz w:val="20"/>
+              <w:shd w:fill="FFFFFF" w:val="clear"/>
+              <w:spacing w:lineRule="auto" w:line="240" w:before="0" w:after="0"/>
+              <w:rPr>
+                <w:sz w:val="20"/>
+              </w:rPr>
+            </w:pPr>
+            <w:r>
+              <w:rPr>
+                <w:sz w:val="20"/>
+                <w:szCs w:val="20"/>
               </w:rPr>
               <w:t>POST</w:t>
             </w:r>
@@ -827,14 +1511,16 @@
           <w:p>
             <w:pPr>
               <w:pStyle w:val="Normal"/>
-              <w:spacing w:lineRule="auto" w:line="240" w:before="0" w:after="0"/>
-              <w:rPr>
-                <w:sz w:val="20"/>
-              </w:rPr>
-            </w:pPr>
-            <w:r>
-              <w:rPr>
-                <w:sz w:val="20"/>
+              <w:shd w:fill="FFFFFF" w:val="clear"/>
+              <w:spacing w:lineRule="auto" w:line="240" w:before="0" w:after="0"/>
+              <w:rPr>
+                <w:sz w:val="20"/>
+              </w:rPr>
+            </w:pPr>
+            <w:r>
+              <w:rPr>
+                <w:sz w:val="20"/>
+                <w:szCs w:val="20"/>
               </w:rPr>
               <w:t>/api/passengers</w:t>
             </w:r>
@@ -849,14 +1535,16 @@
           <w:p>
             <w:pPr>
               <w:pStyle w:val="Normal"/>
-              <w:spacing w:lineRule="auto" w:line="240" w:before="0" w:after="0"/>
-              <w:rPr>
-                <w:sz w:val="20"/>
-              </w:rPr>
-            </w:pPr>
-            <w:r>
-              <w:rPr>
-                <w:sz w:val="20"/>
+              <w:shd w:fill="FFFFFF" w:val="clear"/>
+              <w:spacing w:lineRule="auto" w:line="240" w:before="0" w:after="0"/>
+              <w:rPr>
+                <w:sz w:val="20"/>
+              </w:rPr>
+            </w:pPr>
+            <w:r>
+              <w:rPr>
+                <w:sz w:val="20"/>
+                <w:szCs w:val="20"/>
               </w:rPr>
               <w:t>create</w:t>
             </w:r>
@@ -876,14 +1564,16 @@
           <w:p>
             <w:pPr>
               <w:pStyle w:val="Normal"/>
-              <w:spacing w:lineRule="auto" w:line="240" w:before="0" w:after="0"/>
-              <w:rPr>
-                <w:sz w:val="20"/>
-              </w:rPr>
-            </w:pPr>
-            <w:r>
-              <w:rPr>
-                <w:sz w:val="20"/>
+              <w:shd w:fill="FFFFFF" w:val="clear"/>
+              <w:spacing w:lineRule="auto" w:line="240" w:before="0" w:after="0"/>
+              <w:rPr>
+                <w:sz w:val="20"/>
+              </w:rPr>
+            </w:pPr>
+            <w:r>
+              <w:rPr>
+                <w:sz w:val="20"/>
+                <w:szCs w:val="20"/>
               </w:rPr>
               <w:t>GET</w:t>
             </w:r>
@@ -898,14 +1588,16 @@
           <w:p>
             <w:pPr>
               <w:pStyle w:val="Normal"/>
-              <w:spacing w:lineRule="auto" w:line="240" w:before="0" w:after="0"/>
-              <w:rPr>
-                <w:sz w:val="20"/>
-              </w:rPr>
-            </w:pPr>
-            <w:r>
-              <w:rPr>
-                <w:sz w:val="20"/>
+              <w:shd w:fill="FFFFFF" w:val="clear"/>
+              <w:spacing w:lineRule="auto" w:line="240" w:before="0" w:after="0"/>
+              <w:rPr>
+                <w:sz w:val="20"/>
+              </w:rPr>
+            </w:pPr>
+            <w:r>
+              <w:rPr>
+                <w:sz w:val="20"/>
+                <w:szCs w:val="20"/>
               </w:rPr>
               <w:t>/api/passengers</w:t>
             </w:r>
@@ -920,14 +1612,16 @@
           <w:p>
             <w:pPr>
               <w:pStyle w:val="Normal"/>
-              <w:spacing w:lineRule="auto" w:line="240" w:before="0" w:after="0"/>
-              <w:rPr>
-                <w:sz w:val="20"/>
-              </w:rPr>
-            </w:pPr>
-            <w:r>
-              <w:rPr>
-                <w:sz w:val="20"/>
+              <w:shd w:fill="FFFFFF" w:val="clear"/>
+              <w:spacing w:lineRule="auto" w:line="240" w:before="0" w:after="0"/>
+              <w:rPr>
+                <w:sz w:val="20"/>
+              </w:rPr>
+            </w:pPr>
+            <w:r>
+              <w:rPr>
+                <w:sz w:val="20"/>
+                <w:szCs w:val="20"/>
               </w:rPr>
               <w:t>view all</w:t>
             </w:r>
@@ -947,14 +1641,16 @@
           <w:p>
             <w:pPr>
               <w:pStyle w:val="Normal"/>
-              <w:spacing w:lineRule="auto" w:line="240" w:before="0" w:after="0"/>
-              <w:rPr>
-                <w:sz w:val="20"/>
-              </w:rPr>
-            </w:pPr>
-            <w:r>
-              <w:rPr>
-                <w:sz w:val="20"/>
+              <w:shd w:fill="FFFFFF" w:val="clear"/>
+              <w:spacing w:lineRule="auto" w:line="240" w:before="0" w:after="0"/>
+              <w:rPr>
+                <w:sz w:val="20"/>
+              </w:rPr>
+            </w:pPr>
+            <w:r>
+              <w:rPr>
+                <w:sz w:val="20"/>
+                <w:szCs w:val="20"/>
               </w:rPr>
               <w:t>GET</w:t>
             </w:r>
@@ -969,14 +1665,16 @@
           <w:p>
             <w:pPr>
               <w:pStyle w:val="Normal"/>
-              <w:spacing w:lineRule="auto" w:line="240" w:before="0" w:after="0"/>
-              <w:rPr>
-                <w:sz w:val="20"/>
-              </w:rPr>
-            </w:pPr>
-            <w:r>
-              <w:rPr>
-                <w:sz w:val="20"/>
+              <w:shd w:fill="FFFFFF" w:val="clear"/>
+              <w:spacing w:lineRule="auto" w:line="240" w:before="0" w:after="0"/>
+              <w:rPr>
+                <w:sz w:val="20"/>
+              </w:rPr>
+            </w:pPr>
+            <w:r>
+              <w:rPr>
+                <w:sz w:val="20"/>
+                <w:szCs w:val="20"/>
               </w:rPr>
               <w:t>/api/passengers/:id</w:t>
             </w:r>
@@ -991,14 +1689,16 @@
           <w:p>
             <w:pPr>
               <w:pStyle w:val="Normal"/>
-              <w:spacing w:lineRule="auto" w:line="240" w:before="0" w:after="0"/>
-              <w:rPr>
-                <w:sz w:val="20"/>
-              </w:rPr>
-            </w:pPr>
-            <w:r>
-              <w:rPr>
-                <w:sz w:val="20"/>
+              <w:shd w:fill="FFFFFF" w:val="clear"/>
+              <w:spacing w:lineRule="auto" w:line="240" w:before="0" w:after="0"/>
+              <w:rPr>
+                <w:sz w:val="20"/>
+              </w:rPr>
+            </w:pPr>
+            <w:r>
+              <w:rPr>
+                <w:sz w:val="20"/>
+                <w:szCs w:val="20"/>
               </w:rPr>
               <w:t>view single</w:t>
             </w:r>
@@ -1018,14 +1718,16 @@
           <w:p>
             <w:pPr>
               <w:pStyle w:val="Normal"/>
-              <w:spacing w:lineRule="auto" w:line="240" w:before="0" w:after="0"/>
-              <w:rPr>
-                <w:sz w:val="20"/>
-              </w:rPr>
-            </w:pPr>
-            <w:r>
-              <w:rPr>
-                <w:sz w:val="20"/>
+              <w:shd w:fill="FFFFFF" w:val="clear"/>
+              <w:spacing w:lineRule="auto" w:line="240" w:before="0" w:after="0"/>
+              <w:rPr>
+                <w:sz w:val="20"/>
+              </w:rPr>
+            </w:pPr>
+            <w:r>
+              <w:rPr>
+                <w:sz w:val="20"/>
+                <w:szCs w:val="20"/>
               </w:rPr>
               <w:t>PUT</w:t>
             </w:r>
@@ -1040,14 +1742,16 @@
           <w:p>
             <w:pPr>
               <w:pStyle w:val="Normal"/>
-              <w:spacing w:lineRule="auto" w:line="240" w:before="0" w:after="0"/>
-              <w:rPr>
-                <w:sz w:val="20"/>
-              </w:rPr>
-            </w:pPr>
-            <w:r>
-              <w:rPr>
-                <w:sz w:val="20"/>
+              <w:shd w:fill="FFFFFF" w:val="clear"/>
+              <w:spacing w:lineRule="auto" w:line="240" w:before="0" w:after="0"/>
+              <w:rPr>
+                <w:sz w:val="20"/>
+              </w:rPr>
+            </w:pPr>
+            <w:r>
+              <w:rPr>
+                <w:sz w:val="20"/>
+                <w:szCs w:val="20"/>
               </w:rPr>
               <w:t>/api/passengers/:id</w:t>
             </w:r>
@@ -1062,14 +1766,16 @@
           <w:p>
             <w:pPr>
               <w:pStyle w:val="Normal"/>
-              <w:spacing w:lineRule="auto" w:line="240" w:before="0" w:after="0"/>
-              <w:rPr>
-                <w:sz w:val="20"/>
-              </w:rPr>
-            </w:pPr>
-            <w:r>
-              <w:rPr>
-                <w:sz w:val="20"/>
+              <w:shd w:fill="FFFFFF" w:val="clear"/>
+              <w:spacing w:lineRule="auto" w:line="240" w:before="0" w:after="0"/>
+              <w:rPr>
+                <w:sz w:val="20"/>
+              </w:rPr>
+            </w:pPr>
+            <w:r>
+              <w:rPr>
+                <w:sz w:val="20"/>
+                <w:szCs w:val="20"/>
               </w:rPr>
               <w:t>update</w:t>
             </w:r>
@@ -1089,14 +1795,16 @@
           <w:p>
             <w:pPr>
               <w:pStyle w:val="Normal"/>
-              <w:spacing w:lineRule="auto" w:line="240" w:before="0" w:after="0"/>
-              <w:rPr>
-                <w:sz w:val="20"/>
-              </w:rPr>
-            </w:pPr>
-            <w:r>
-              <w:rPr>
-                <w:sz w:val="20"/>
+              <w:shd w:fill="FFFFFF" w:val="clear"/>
+              <w:spacing w:lineRule="auto" w:line="240" w:before="0" w:after="0"/>
+              <w:rPr>
+                <w:sz w:val="20"/>
+              </w:rPr>
+            </w:pPr>
+            <w:r>
+              <w:rPr>
+                <w:sz w:val="20"/>
+                <w:szCs w:val="20"/>
               </w:rPr>
               <w:t>DELETE</w:t>
             </w:r>
@@ -1111,14 +1819,16 @@
           <w:p>
             <w:pPr>
               <w:pStyle w:val="Normal"/>
-              <w:spacing w:lineRule="auto" w:line="240" w:before="0" w:after="0"/>
-              <w:rPr>
-                <w:sz w:val="20"/>
-              </w:rPr>
-            </w:pPr>
-            <w:r>
-              <w:rPr>
-                <w:sz w:val="20"/>
+              <w:shd w:fill="FFFFFF" w:val="clear"/>
+              <w:spacing w:lineRule="auto" w:line="240" w:before="0" w:after="0"/>
+              <w:rPr>
+                <w:sz w:val="20"/>
+              </w:rPr>
+            </w:pPr>
+            <w:r>
+              <w:rPr>
+                <w:sz w:val="20"/>
+                <w:szCs w:val="20"/>
               </w:rPr>
               <w:t>/api/passengers/:id</w:t>
             </w:r>
@@ -1133,14 +1843,16 @@
           <w:p>
             <w:pPr>
               <w:pStyle w:val="Normal"/>
-              <w:spacing w:lineRule="auto" w:line="240" w:before="0" w:after="0"/>
-              <w:rPr>
-                <w:sz w:val="20"/>
-              </w:rPr>
-            </w:pPr>
-            <w:r>
-              <w:rPr>
-                <w:sz w:val="20"/>
+              <w:shd w:fill="FFFFFF" w:val="clear"/>
+              <w:spacing w:lineRule="auto" w:line="240" w:before="0" w:after="0"/>
+              <w:rPr>
+                <w:sz w:val="20"/>
+              </w:rPr>
+            </w:pPr>
+            <w:r>
+              <w:rPr>
+                <w:sz w:val="20"/>
+                <w:szCs w:val="20"/>
               </w:rPr>
               <w:t>delete</w:t>
             </w:r>
@@ -1151,34 +1863,39 @@
     <w:p>
       <w:pPr>
         <w:pStyle w:val="Normal"/>
+        <w:shd w:fill="FFFFFF" w:val="clear"/>
         <w:rPr>
           <w:sz w:val="20"/>
+          <w:szCs w:val="20"/>
         </w:rPr>
       </w:pPr>
       <w:r>
         <w:rPr>
           <w:sz w:val="20"/>
+          <w:szCs w:val="20"/>
         </w:rPr>
       </w:r>
     </w:p>
     <w:tbl>
       <w:tblPr>
         <w:tblStyle w:val="46"/>
-        <w:tblW w:w="5907" w:type="dxa"/>
+        <w:tblW w:w="5760" w:type="dxa"/>
         <w:jc w:val="left"/>
         <w:tblInd w:w="0" w:type="dxa"/>
+        <w:tblBorders/>
         <w:tblCellMar>
           <w:top w:w="0" w:type="dxa"/>
           <w:left w:w="108" w:type="dxa"/>
           <w:bottom w:w="0" w:type="dxa"/>
           <w:right w:w="108" w:type="dxa"/>
         </w:tblCellMar>
-        <w:tblLook w:val="04a0" w:noVBand="1" w:noHBand="0" w:lastColumn="0" w:firstColumn="1" w:lastRow="0" w:firstRow="1"/>
+        <w:tblLook w:noVBand="1" w:val="04a0" w:noHBand="0" w:lastColumn="0" w:firstColumn="1" w:lastRow="0" w:firstRow="1"/>
       </w:tblPr>
       <w:tblGrid>
-        <w:gridCol w:w="1938"/>
-        <w:gridCol w:w="2551"/>
-        <w:gridCol w:w="1418"/>
+        <w:gridCol w:w="1437"/>
+        <w:gridCol w:w="1713"/>
+        <w:gridCol w:w="1231"/>
+        <w:gridCol w:w="1379"/>
       </w:tblGrid>
       <w:tr>
         <w:trPr>
@@ -1186,8 +1903,8 @@
         </w:trPr>
         <w:tc>
           <w:tcPr>
-            <w:tcW w:w="5907" w:type="dxa"/>
-            <w:gridSpan w:val="3"/>
+            <w:tcW w:w="5760" w:type="dxa"/>
+            <w:gridSpan w:val="4"/>
             <w:tcBorders/>
             <w:shd w:fill="auto" w:val="clear"/>
           </w:tcPr>
@@ -1204,7 +1921,11 @@
             </w:pPr>
             <w:r>
               <w:rPr>
-                <w:sz w:val="20"/>
+                <w:b w:val="false"/>
+                <w:bCs w:val="false"/>
+                <w:color w:val="000000"/>
+                <w:sz w:val="20"/>
+                <w:szCs w:val="20"/>
               </w:rPr>
               <w:t>FLIGHTS</w:t>
             </w:r>
@@ -1217,7 +1938,7 @@
         </w:trPr>
         <w:tc>
           <w:tcPr>
-            <w:tcW w:w="1938" w:type="dxa"/>
+            <w:tcW w:w="1437" w:type="dxa"/>
             <w:tcBorders/>
             <w:shd w:fill="auto" w:val="clear"/>
           </w:tcPr>
@@ -1233,6 +1954,7 @@
             <w:r>
               <w:rPr>
                 <w:sz w:val="20"/>
+                <w:szCs w:val="20"/>
               </w:rPr>
               <w:t>Method</w:t>
             </w:r>
@@ -1240,7 +1962,7 @@
         </w:tc>
         <w:tc>
           <w:tcPr>
-            <w:tcW w:w="2551" w:type="dxa"/>
+            <w:tcW w:w="1713" w:type="dxa"/>
             <w:tcBorders/>
             <w:shd w:fill="auto" w:val="clear"/>
           </w:tcPr>
@@ -1256,6 +1978,7 @@
             <w:r>
               <w:rPr>
                 <w:sz w:val="20"/>
+                <w:szCs w:val="20"/>
               </w:rPr>
               <w:t>Endpoint</w:t>
             </w:r>
@@ -1263,7 +1986,7 @@
         </w:tc>
         <w:tc>
           <w:tcPr>
-            <w:tcW w:w="1418" w:type="dxa"/>
+            <w:tcW w:w="1231" w:type="dxa"/>
             <w:tcBorders/>
             <w:shd w:fill="auto" w:val="clear"/>
           </w:tcPr>
@@ -1279,8 +2002,34 @@
             <w:r>
               <w:rPr>
                 <w:sz w:val="20"/>
+                <w:szCs w:val="20"/>
               </w:rPr>
               <w:t>Action</w:t>
+            </w:r>
+          </w:p>
+        </w:tc>
+        <w:tc>
+          <w:tcPr>
+            <w:tcW w:w="1379" w:type="dxa"/>
+            <w:tcBorders/>
+            <w:shd w:fill="auto" w:val="clear"/>
+          </w:tcPr>
+          <w:p>
+            <w:pPr>
+              <w:pStyle w:val="Normal"/>
+              <w:shd w:val="clear" w:color="auto" w:fill="D9D9D9" w:themeFill="background1" w:themeFillShade="d9"/>
+              <w:spacing w:lineRule="auto" w:line="240" w:before="0" w:after="0"/>
+              <w:rPr>
+                <w:sz w:val="20"/>
+                <w:szCs w:val="20"/>
+              </w:rPr>
+            </w:pPr>
+            <w:r>
+              <w:rPr>
+                <w:sz w:val="20"/>
+                <w:szCs w:val="20"/>
+              </w:rPr>
+              <w:t>Role</w:t>
             </w:r>
           </w:p>
         </w:tc>
@@ -1291,21 +2040,23 @@
         </w:trPr>
         <w:tc>
           <w:tcPr>
-            <w:tcW w:w="1938" w:type="dxa"/>
-            <w:tcBorders/>
-            <w:shd w:fill="auto" w:val="clear"/>
-          </w:tcPr>
-          <w:p>
-            <w:pPr>
-              <w:pStyle w:val="Normal"/>
-              <w:spacing w:lineRule="auto" w:line="240" w:before="0" w:after="0"/>
-              <w:rPr>
-                <w:sz w:val="20"/>
-              </w:rPr>
-            </w:pPr>
-            <w:r>
-              <w:rPr>
-                <w:sz w:val="20"/>
+            <w:tcW w:w="1437" w:type="dxa"/>
+            <w:tcBorders/>
+            <w:shd w:fill="auto" w:val="clear"/>
+          </w:tcPr>
+          <w:p>
+            <w:pPr>
+              <w:pStyle w:val="Normal"/>
+              <w:shd w:fill="FFFFFF" w:val="clear"/>
+              <w:spacing w:lineRule="auto" w:line="240" w:before="0" w:after="0"/>
+              <w:rPr>
+                <w:sz w:val="20"/>
+              </w:rPr>
+            </w:pPr>
+            <w:r>
+              <w:rPr>
+                <w:sz w:val="20"/>
+                <w:szCs w:val="20"/>
               </w:rPr>
               <w:t>POST</w:t>
             </w:r>
@@ -1313,45 +2064,88 @@
         </w:tc>
         <w:tc>
           <w:tcPr>
-            <w:tcW w:w="2551" w:type="dxa"/>
-            <w:tcBorders/>
-            <w:shd w:fill="auto" w:val="clear"/>
-          </w:tcPr>
-          <w:p>
-            <w:pPr>
-              <w:pStyle w:val="Normal"/>
-              <w:spacing w:lineRule="auto" w:line="240" w:before="0" w:after="0"/>
-              <w:rPr>
-                <w:sz w:val="20"/>
-              </w:rPr>
-            </w:pPr>
-            <w:r>
-              <w:rPr>
-                <w:sz w:val="20"/>
-              </w:rPr>
-              <w:t>/api/flights</w:t>
-            </w:r>
-          </w:p>
-        </w:tc>
-        <w:tc>
-          <w:tcPr>
-            <w:tcW w:w="1418" w:type="dxa"/>
-            <w:tcBorders/>
-            <w:shd w:fill="auto" w:val="clear"/>
-          </w:tcPr>
-          <w:p>
-            <w:pPr>
-              <w:pStyle w:val="Normal"/>
-              <w:spacing w:lineRule="auto" w:line="240" w:before="0" w:after="0"/>
-              <w:rPr>
-                <w:sz w:val="20"/>
-              </w:rPr>
-            </w:pPr>
-            <w:r>
-              <w:rPr>
-                <w:sz w:val="20"/>
+            <w:tcW w:w="1713" w:type="dxa"/>
+            <w:tcBorders/>
+            <w:shd w:fill="auto" w:val="clear"/>
+          </w:tcPr>
+          <w:p>
+            <w:pPr>
+              <w:pStyle w:val="Normal"/>
+              <w:shd w:fill="FFFFFF" w:val="clear"/>
+              <w:spacing w:lineRule="auto" w:line="240" w:before="0" w:after="0"/>
+              <w:rPr>
+                <w:sz w:val="20"/>
+              </w:rPr>
+            </w:pPr>
+            <w:r>
+              <w:rPr>
+                <w:sz w:val="20"/>
+                <w:szCs w:val="20"/>
+              </w:rPr>
+              <w:t>/api/</w:t>
+            </w:r>
+            <w:r>
+              <w:rPr>
+                <w:sz w:val="20"/>
+                <w:szCs w:val="20"/>
+              </w:rPr>
+              <w:t>v1/</w:t>
+            </w:r>
+            <w:r>
+              <w:rPr>
+                <w:sz w:val="20"/>
+                <w:szCs w:val="20"/>
+              </w:rPr>
+              <w:t>flights</w:t>
+            </w:r>
+          </w:p>
+        </w:tc>
+        <w:tc>
+          <w:tcPr>
+            <w:tcW w:w="1231" w:type="dxa"/>
+            <w:tcBorders/>
+            <w:shd w:fill="auto" w:val="clear"/>
+          </w:tcPr>
+          <w:p>
+            <w:pPr>
+              <w:pStyle w:val="Normal"/>
+              <w:shd w:fill="FFFFFF" w:val="clear"/>
+              <w:spacing w:lineRule="auto" w:line="240" w:before="0" w:after="0"/>
+              <w:rPr>
+                <w:sz w:val="20"/>
+              </w:rPr>
+            </w:pPr>
+            <w:r>
+              <w:rPr>
+                <w:sz w:val="20"/>
+                <w:szCs w:val="20"/>
               </w:rPr>
               <w:t>create</w:t>
+            </w:r>
+          </w:p>
+        </w:tc>
+        <w:tc>
+          <w:tcPr>
+            <w:tcW w:w="1379" w:type="dxa"/>
+            <w:tcBorders/>
+            <w:shd w:fill="auto" w:val="clear"/>
+          </w:tcPr>
+          <w:p>
+            <w:pPr>
+              <w:pStyle w:val="Normal"/>
+              <w:shd w:fill="FFFFFF" w:val="clear"/>
+              <w:spacing w:lineRule="auto" w:line="240" w:before="0" w:after="0"/>
+              <w:rPr>
+                <w:sz w:val="20"/>
+                <w:szCs w:val="20"/>
+              </w:rPr>
+            </w:pPr>
+            <w:r>
+              <w:rPr>
+                <w:sz w:val="20"/>
+                <w:szCs w:val="20"/>
+              </w:rPr>
+              <w:t>ALL</w:t>
             </w:r>
           </w:p>
         </w:tc>
@@ -1362,21 +2156,24 @@
         </w:trPr>
         <w:tc>
           <w:tcPr>
-            <w:tcW w:w="1938" w:type="dxa"/>
-            <w:tcBorders/>
-            <w:shd w:fill="auto" w:val="clear"/>
-          </w:tcPr>
-          <w:p>
-            <w:pPr>
-              <w:pStyle w:val="Normal"/>
-              <w:spacing w:lineRule="auto" w:line="240" w:before="0" w:after="0"/>
-              <w:rPr>
-                <w:sz w:val="20"/>
-              </w:rPr>
-            </w:pPr>
-            <w:r>
-              <w:rPr>
-                <w:sz w:val="20"/>
+            <w:tcW w:w="1437" w:type="dxa"/>
+            <w:tcBorders/>
+            <w:shd w:fill="auto" w:val="clear"/>
+          </w:tcPr>
+          <w:p>
+            <w:pPr>
+              <w:pStyle w:val="Normal"/>
+              <w:shd w:fill="FFFFFF" w:val="clear"/>
+              <w:spacing w:lineRule="auto" w:line="240" w:before="0" w:after="0"/>
+              <w:rPr>
+                <w:sz w:val="20"/>
+                <w:szCs w:val="20"/>
+              </w:rPr>
+            </w:pPr>
+            <w:r>
+              <w:rPr>
+                <w:sz w:val="20"/>
+                <w:szCs w:val="20"/>
               </w:rPr>
               <w:t>GET</w:t>
             </w:r>
@@ -1384,45 +2181,88 @@
         </w:tc>
         <w:tc>
           <w:tcPr>
-            <w:tcW w:w="2551" w:type="dxa"/>
-            <w:tcBorders/>
-            <w:shd w:fill="auto" w:val="clear"/>
-          </w:tcPr>
-          <w:p>
-            <w:pPr>
-              <w:pStyle w:val="Normal"/>
-              <w:spacing w:lineRule="auto" w:line="240" w:before="0" w:after="0"/>
-              <w:rPr>
-                <w:sz w:val="20"/>
-              </w:rPr>
-            </w:pPr>
-            <w:r>
-              <w:rPr>
-                <w:sz w:val="20"/>
-              </w:rPr>
-              <w:t>/api/flights</w:t>
-            </w:r>
-          </w:p>
-        </w:tc>
-        <w:tc>
-          <w:tcPr>
-            <w:tcW w:w="1418" w:type="dxa"/>
-            <w:tcBorders/>
-            <w:shd w:fill="auto" w:val="clear"/>
-          </w:tcPr>
-          <w:p>
-            <w:pPr>
-              <w:pStyle w:val="Normal"/>
-              <w:spacing w:lineRule="auto" w:line="240" w:before="0" w:after="0"/>
-              <w:rPr>
-                <w:sz w:val="20"/>
-              </w:rPr>
-            </w:pPr>
-            <w:r>
-              <w:rPr>
-                <w:sz w:val="20"/>
+            <w:tcW w:w="1713" w:type="dxa"/>
+            <w:tcBorders/>
+            <w:shd w:fill="auto" w:val="clear"/>
+          </w:tcPr>
+          <w:p>
+            <w:pPr>
+              <w:pStyle w:val="Normal"/>
+              <w:shd w:fill="FFFFFF" w:val="clear"/>
+              <w:spacing w:lineRule="auto" w:line="240" w:before="0" w:after="0"/>
+              <w:rPr>
+                <w:sz w:val="20"/>
+              </w:rPr>
+            </w:pPr>
+            <w:r>
+              <w:rPr>
+                <w:sz w:val="20"/>
+                <w:szCs w:val="20"/>
+              </w:rPr>
+              <w:t>/api/</w:t>
+            </w:r>
+            <w:r>
+              <w:rPr>
+                <w:sz w:val="20"/>
+                <w:szCs w:val="20"/>
+              </w:rPr>
+              <w:t>v1/</w:t>
+            </w:r>
+            <w:r>
+              <w:rPr>
+                <w:sz w:val="20"/>
+                <w:szCs w:val="20"/>
+              </w:rPr>
+              <w:t>flights</w:t>
+            </w:r>
+          </w:p>
+        </w:tc>
+        <w:tc>
+          <w:tcPr>
+            <w:tcW w:w="1231" w:type="dxa"/>
+            <w:tcBorders/>
+            <w:shd w:fill="auto" w:val="clear"/>
+          </w:tcPr>
+          <w:p>
+            <w:pPr>
+              <w:pStyle w:val="Normal"/>
+              <w:shd w:fill="FFFFFF" w:val="clear"/>
+              <w:spacing w:lineRule="auto" w:line="240" w:before="0" w:after="0"/>
+              <w:rPr>
+                <w:sz w:val="20"/>
+              </w:rPr>
+            </w:pPr>
+            <w:r>
+              <w:rPr>
+                <w:sz w:val="20"/>
+                <w:szCs w:val="20"/>
               </w:rPr>
               <w:t>view all</w:t>
+            </w:r>
+          </w:p>
+        </w:tc>
+        <w:tc>
+          <w:tcPr>
+            <w:tcW w:w="1379" w:type="dxa"/>
+            <w:tcBorders/>
+            <w:shd w:fill="auto" w:val="clear"/>
+          </w:tcPr>
+          <w:p>
+            <w:pPr>
+              <w:pStyle w:val="Normal"/>
+              <w:shd w:fill="FFFFFF" w:val="clear"/>
+              <w:spacing w:lineRule="auto" w:line="240" w:before="0" w:after="0"/>
+              <w:rPr>
+                <w:sz w:val="20"/>
+                <w:szCs w:val="20"/>
+              </w:rPr>
+            </w:pPr>
+            <w:r>
+              <w:rPr>
+                <w:sz w:val="20"/>
+                <w:szCs w:val="20"/>
+              </w:rPr>
+              <w:t>ALL</w:t>
             </w:r>
           </w:p>
         </w:tc>
@@ -1433,21 +2273,24 @@
         </w:trPr>
         <w:tc>
           <w:tcPr>
-            <w:tcW w:w="1938" w:type="dxa"/>
-            <w:tcBorders/>
-            <w:shd w:fill="auto" w:val="clear"/>
-          </w:tcPr>
-          <w:p>
-            <w:pPr>
-              <w:pStyle w:val="Normal"/>
-              <w:spacing w:lineRule="auto" w:line="240" w:before="0" w:after="0"/>
-              <w:rPr>
-                <w:sz w:val="20"/>
-              </w:rPr>
-            </w:pPr>
-            <w:r>
-              <w:rPr>
-                <w:sz w:val="20"/>
+            <w:tcW w:w="1437" w:type="dxa"/>
+            <w:tcBorders/>
+            <w:shd w:fill="auto" w:val="clear"/>
+          </w:tcPr>
+          <w:p>
+            <w:pPr>
+              <w:pStyle w:val="Normal"/>
+              <w:shd w:fill="FFFFFF" w:val="clear"/>
+              <w:spacing w:lineRule="auto" w:line="240" w:before="0" w:after="0"/>
+              <w:rPr>
+                <w:sz w:val="20"/>
+                <w:szCs w:val="20"/>
+              </w:rPr>
+            </w:pPr>
+            <w:r>
+              <w:rPr>
+                <w:sz w:val="20"/>
+                <w:szCs w:val="20"/>
               </w:rPr>
               <w:t>GET</w:t>
             </w:r>
@@ -1455,45 +2298,88 @@
         </w:tc>
         <w:tc>
           <w:tcPr>
-            <w:tcW w:w="2551" w:type="dxa"/>
-            <w:tcBorders/>
-            <w:shd w:fill="auto" w:val="clear"/>
-          </w:tcPr>
-          <w:p>
-            <w:pPr>
-              <w:pStyle w:val="Normal"/>
-              <w:spacing w:lineRule="auto" w:line="240" w:before="0" w:after="0"/>
-              <w:rPr>
-                <w:sz w:val="20"/>
-              </w:rPr>
-            </w:pPr>
-            <w:r>
-              <w:rPr>
-                <w:sz w:val="20"/>
-              </w:rPr>
-              <w:t>/api/flights/:id</w:t>
-            </w:r>
-          </w:p>
-        </w:tc>
-        <w:tc>
-          <w:tcPr>
-            <w:tcW w:w="1418" w:type="dxa"/>
-            <w:tcBorders/>
-            <w:shd w:fill="auto" w:val="clear"/>
-          </w:tcPr>
-          <w:p>
-            <w:pPr>
-              <w:pStyle w:val="Normal"/>
-              <w:spacing w:lineRule="auto" w:line="240" w:before="0" w:after="0"/>
-              <w:rPr>
-                <w:sz w:val="20"/>
-              </w:rPr>
-            </w:pPr>
-            <w:r>
-              <w:rPr>
-                <w:sz w:val="20"/>
+            <w:tcW w:w="1713" w:type="dxa"/>
+            <w:tcBorders/>
+            <w:shd w:fill="auto" w:val="clear"/>
+          </w:tcPr>
+          <w:p>
+            <w:pPr>
+              <w:pStyle w:val="Normal"/>
+              <w:shd w:fill="FFFFFF" w:val="clear"/>
+              <w:spacing w:lineRule="auto" w:line="240" w:before="0" w:after="0"/>
+              <w:rPr>
+                <w:sz w:val="20"/>
+              </w:rPr>
+            </w:pPr>
+            <w:r>
+              <w:rPr>
+                <w:sz w:val="20"/>
+                <w:szCs w:val="20"/>
+              </w:rPr>
+              <w:t>/api/</w:t>
+            </w:r>
+            <w:r>
+              <w:rPr>
+                <w:sz w:val="20"/>
+                <w:szCs w:val="20"/>
+              </w:rPr>
+              <w:t>v1/</w:t>
+            </w:r>
+            <w:r>
+              <w:rPr>
+                <w:sz w:val="20"/>
+                <w:szCs w:val="20"/>
+              </w:rPr>
+              <w:t>flights/:id</w:t>
+            </w:r>
+          </w:p>
+        </w:tc>
+        <w:tc>
+          <w:tcPr>
+            <w:tcW w:w="1231" w:type="dxa"/>
+            <w:tcBorders/>
+            <w:shd w:fill="auto" w:val="clear"/>
+          </w:tcPr>
+          <w:p>
+            <w:pPr>
+              <w:pStyle w:val="Normal"/>
+              <w:shd w:fill="FFFFFF" w:val="clear"/>
+              <w:spacing w:lineRule="auto" w:line="240" w:before="0" w:after="0"/>
+              <w:rPr>
+                <w:sz w:val="20"/>
+              </w:rPr>
+            </w:pPr>
+            <w:r>
+              <w:rPr>
+                <w:sz w:val="20"/>
+                <w:szCs w:val="20"/>
               </w:rPr>
               <w:t>view single</w:t>
+            </w:r>
+          </w:p>
+        </w:tc>
+        <w:tc>
+          <w:tcPr>
+            <w:tcW w:w="1379" w:type="dxa"/>
+            <w:tcBorders/>
+            <w:shd w:fill="auto" w:val="clear"/>
+          </w:tcPr>
+          <w:p>
+            <w:pPr>
+              <w:pStyle w:val="Normal"/>
+              <w:shd w:fill="FFFFFF" w:val="clear"/>
+              <w:spacing w:lineRule="auto" w:line="240" w:before="0" w:after="0"/>
+              <w:rPr>
+                <w:sz w:val="20"/>
+                <w:szCs w:val="20"/>
+              </w:rPr>
+            </w:pPr>
+            <w:r>
+              <w:rPr>
+                <w:sz w:val="20"/>
+                <w:szCs w:val="20"/>
+              </w:rPr>
+              <w:t>ALL</w:t>
             </w:r>
           </w:p>
         </w:tc>
@@ -1504,21 +2390,23 @@
         </w:trPr>
         <w:tc>
           <w:tcPr>
-            <w:tcW w:w="1938" w:type="dxa"/>
-            <w:tcBorders/>
-            <w:shd w:fill="auto" w:val="clear"/>
-          </w:tcPr>
-          <w:p>
-            <w:pPr>
-              <w:pStyle w:val="Normal"/>
-              <w:spacing w:lineRule="auto" w:line="240" w:before="0" w:after="0"/>
-              <w:rPr>
-                <w:sz w:val="20"/>
-              </w:rPr>
-            </w:pPr>
-            <w:r>
-              <w:rPr>
-                <w:sz w:val="20"/>
+            <w:tcW w:w="1437" w:type="dxa"/>
+            <w:tcBorders/>
+            <w:shd w:fill="auto" w:val="clear"/>
+          </w:tcPr>
+          <w:p>
+            <w:pPr>
+              <w:pStyle w:val="Normal"/>
+              <w:shd w:fill="FFFFFF" w:val="clear"/>
+              <w:spacing w:lineRule="auto" w:line="240" w:before="0" w:after="0"/>
+              <w:rPr>
+                <w:sz w:val="20"/>
+              </w:rPr>
+            </w:pPr>
+            <w:r>
+              <w:rPr>
+                <w:sz w:val="20"/>
+                <w:szCs w:val="20"/>
               </w:rPr>
               <w:t>PUT</w:t>
             </w:r>
@@ -1526,45 +2414,88 @@
         </w:tc>
         <w:tc>
           <w:tcPr>
-            <w:tcW w:w="2551" w:type="dxa"/>
-            <w:tcBorders/>
-            <w:shd w:fill="auto" w:val="clear"/>
-          </w:tcPr>
-          <w:p>
-            <w:pPr>
-              <w:pStyle w:val="Normal"/>
-              <w:spacing w:lineRule="auto" w:line="240" w:before="0" w:after="0"/>
-              <w:rPr>
-                <w:sz w:val="20"/>
-              </w:rPr>
-            </w:pPr>
-            <w:r>
-              <w:rPr>
-                <w:sz w:val="20"/>
-              </w:rPr>
-              <w:t>/api/flights/:id</w:t>
-            </w:r>
-          </w:p>
-        </w:tc>
-        <w:tc>
-          <w:tcPr>
-            <w:tcW w:w="1418" w:type="dxa"/>
-            <w:tcBorders/>
-            <w:shd w:fill="auto" w:val="clear"/>
-          </w:tcPr>
-          <w:p>
-            <w:pPr>
-              <w:pStyle w:val="Normal"/>
-              <w:spacing w:lineRule="auto" w:line="240" w:before="0" w:after="0"/>
-              <w:rPr>
-                <w:sz w:val="20"/>
-              </w:rPr>
-            </w:pPr>
-            <w:r>
-              <w:rPr>
-                <w:sz w:val="20"/>
+            <w:tcW w:w="1713" w:type="dxa"/>
+            <w:tcBorders/>
+            <w:shd w:fill="auto" w:val="clear"/>
+          </w:tcPr>
+          <w:p>
+            <w:pPr>
+              <w:pStyle w:val="Normal"/>
+              <w:shd w:fill="FFFFFF" w:val="clear"/>
+              <w:spacing w:lineRule="auto" w:line="240" w:before="0" w:after="0"/>
+              <w:rPr>
+                <w:sz w:val="20"/>
+              </w:rPr>
+            </w:pPr>
+            <w:r>
+              <w:rPr>
+                <w:sz w:val="20"/>
+                <w:szCs w:val="20"/>
+              </w:rPr>
+              <w:t>/api/</w:t>
+            </w:r>
+            <w:r>
+              <w:rPr>
+                <w:sz w:val="20"/>
+                <w:szCs w:val="20"/>
+              </w:rPr>
+              <w:t>v1/</w:t>
+            </w:r>
+            <w:r>
+              <w:rPr>
+                <w:sz w:val="20"/>
+                <w:szCs w:val="20"/>
+              </w:rPr>
+              <w:t>flights/:id</w:t>
+            </w:r>
+          </w:p>
+        </w:tc>
+        <w:tc>
+          <w:tcPr>
+            <w:tcW w:w="1231" w:type="dxa"/>
+            <w:tcBorders/>
+            <w:shd w:fill="auto" w:val="clear"/>
+          </w:tcPr>
+          <w:p>
+            <w:pPr>
+              <w:pStyle w:val="Normal"/>
+              <w:shd w:fill="FFFFFF" w:val="clear"/>
+              <w:spacing w:lineRule="auto" w:line="240" w:before="0" w:after="0"/>
+              <w:rPr>
+                <w:sz w:val="20"/>
+              </w:rPr>
+            </w:pPr>
+            <w:r>
+              <w:rPr>
+                <w:sz w:val="20"/>
+                <w:szCs w:val="20"/>
               </w:rPr>
               <w:t>update</w:t>
+            </w:r>
+          </w:p>
+        </w:tc>
+        <w:tc>
+          <w:tcPr>
+            <w:tcW w:w="1379" w:type="dxa"/>
+            <w:tcBorders/>
+            <w:shd w:fill="auto" w:val="clear"/>
+          </w:tcPr>
+          <w:p>
+            <w:pPr>
+              <w:pStyle w:val="Normal"/>
+              <w:shd w:fill="FFFFFF" w:val="clear"/>
+              <w:spacing w:lineRule="auto" w:line="240" w:before="0" w:after="0"/>
+              <w:rPr>
+                <w:sz w:val="20"/>
+                <w:szCs w:val="20"/>
+              </w:rPr>
+            </w:pPr>
+            <w:r>
+              <w:rPr>
+                <w:sz w:val="20"/>
+                <w:szCs w:val="20"/>
+              </w:rPr>
+              <w:t>ALL</w:t>
             </w:r>
           </w:p>
         </w:tc>
@@ -1575,21 +2506,23 @@
         </w:trPr>
         <w:tc>
           <w:tcPr>
-            <w:tcW w:w="1938" w:type="dxa"/>
-            <w:tcBorders/>
-            <w:shd w:fill="auto" w:val="clear"/>
-          </w:tcPr>
-          <w:p>
-            <w:pPr>
-              <w:pStyle w:val="Normal"/>
-              <w:spacing w:lineRule="auto" w:line="240" w:before="0" w:after="0"/>
-              <w:rPr>
-                <w:sz w:val="20"/>
-              </w:rPr>
-            </w:pPr>
-            <w:r>
-              <w:rPr>
-                <w:sz w:val="20"/>
+            <w:tcW w:w="1437" w:type="dxa"/>
+            <w:tcBorders/>
+            <w:shd w:fill="auto" w:val="clear"/>
+          </w:tcPr>
+          <w:p>
+            <w:pPr>
+              <w:pStyle w:val="Normal"/>
+              <w:shd w:fill="FFFFFF" w:val="clear"/>
+              <w:spacing w:lineRule="auto" w:line="240" w:before="0" w:after="0"/>
+              <w:rPr>
+                <w:sz w:val="20"/>
+              </w:rPr>
+            </w:pPr>
+            <w:r>
+              <w:rPr>
+                <w:sz w:val="20"/>
+                <w:szCs w:val="20"/>
               </w:rPr>
               <w:t>DELETE</w:t>
             </w:r>
@@ -1597,45 +2530,88 @@
         </w:tc>
         <w:tc>
           <w:tcPr>
-            <w:tcW w:w="2551" w:type="dxa"/>
-            <w:tcBorders/>
-            <w:shd w:fill="auto" w:val="clear"/>
-          </w:tcPr>
-          <w:p>
-            <w:pPr>
-              <w:pStyle w:val="Normal"/>
-              <w:spacing w:lineRule="auto" w:line="240" w:before="0" w:after="0"/>
-              <w:rPr>
-                <w:sz w:val="20"/>
-              </w:rPr>
-            </w:pPr>
-            <w:r>
-              <w:rPr>
-                <w:sz w:val="20"/>
-              </w:rPr>
-              <w:t>/api/flights/:id</w:t>
-            </w:r>
-          </w:p>
-        </w:tc>
-        <w:tc>
-          <w:tcPr>
-            <w:tcW w:w="1418" w:type="dxa"/>
-            <w:tcBorders/>
-            <w:shd w:fill="auto" w:val="clear"/>
-          </w:tcPr>
-          <w:p>
-            <w:pPr>
-              <w:pStyle w:val="Normal"/>
-              <w:spacing w:lineRule="auto" w:line="240" w:before="0" w:after="0"/>
-              <w:rPr>
-                <w:sz w:val="20"/>
-              </w:rPr>
-            </w:pPr>
-            <w:r>
-              <w:rPr>
-                <w:sz w:val="20"/>
+            <w:tcW w:w="1713" w:type="dxa"/>
+            <w:tcBorders/>
+            <w:shd w:fill="auto" w:val="clear"/>
+          </w:tcPr>
+          <w:p>
+            <w:pPr>
+              <w:pStyle w:val="Normal"/>
+              <w:shd w:fill="FFFFFF" w:val="clear"/>
+              <w:spacing w:lineRule="auto" w:line="240" w:before="0" w:after="0"/>
+              <w:rPr>
+                <w:sz w:val="20"/>
+              </w:rPr>
+            </w:pPr>
+            <w:r>
+              <w:rPr>
+                <w:sz w:val="20"/>
+                <w:szCs w:val="20"/>
+              </w:rPr>
+              <w:t>/api/</w:t>
+            </w:r>
+            <w:r>
+              <w:rPr>
+                <w:sz w:val="20"/>
+                <w:szCs w:val="20"/>
+              </w:rPr>
+              <w:t>v1/</w:t>
+            </w:r>
+            <w:r>
+              <w:rPr>
+                <w:sz w:val="20"/>
+                <w:szCs w:val="20"/>
+              </w:rPr>
+              <w:t>flights/:id</w:t>
+            </w:r>
+          </w:p>
+        </w:tc>
+        <w:tc>
+          <w:tcPr>
+            <w:tcW w:w="1231" w:type="dxa"/>
+            <w:tcBorders/>
+            <w:shd w:fill="auto" w:val="clear"/>
+          </w:tcPr>
+          <w:p>
+            <w:pPr>
+              <w:pStyle w:val="Normal"/>
+              <w:shd w:fill="FFFFFF" w:val="clear"/>
+              <w:spacing w:lineRule="auto" w:line="240" w:before="0" w:after="0"/>
+              <w:rPr>
+                <w:sz w:val="20"/>
+              </w:rPr>
+            </w:pPr>
+            <w:r>
+              <w:rPr>
+                <w:sz w:val="20"/>
+                <w:szCs w:val="20"/>
               </w:rPr>
               <w:t>delete</w:t>
+            </w:r>
+          </w:p>
+        </w:tc>
+        <w:tc>
+          <w:tcPr>
+            <w:tcW w:w="1379" w:type="dxa"/>
+            <w:tcBorders/>
+            <w:shd w:fill="auto" w:val="clear"/>
+          </w:tcPr>
+          <w:p>
+            <w:pPr>
+              <w:pStyle w:val="Normal"/>
+              <w:shd w:fill="FFFFFF" w:val="clear"/>
+              <w:spacing w:lineRule="auto" w:line="240" w:before="0" w:after="0"/>
+              <w:rPr>
+                <w:sz w:val="20"/>
+                <w:szCs w:val="20"/>
+              </w:rPr>
+            </w:pPr>
+            <w:r>
+              <w:rPr>
+                <w:sz w:val="20"/>
+                <w:szCs w:val="20"/>
+              </w:rPr>
+              <w:t>ALL</w:t>
             </w:r>
           </w:p>
         </w:tc>
@@ -1644,30 +2620,39 @@
     <w:p>
       <w:pPr>
         <w:pStyle w:val="Normal"/>
-        <w:rPr/>
+        <w:shd w:fill="FFFFFF" w:val="clear"/>
+        <w:rPr>
+          <w:sz w:val="20"/>
+          <w:szCs w:val="20"/>
+        </w:rPr>
       </w:pPr>
       <w:r>
-        <w:rPr/>
+        <w:rPr>
+          <w:sz w:val="20"/>
+          <w:szCs w:val="20"/>
+        </w:rPr>
       </w:r>
     </w:p>
     <w:tbl>
       <w:tblPr>
         <w:tblStyle w:val="46"/>
-        <w:tblW w:w="5907" w:type="dxa"/>
+        <w:tblW w:w="6840" w:type="dxa"/>
         <w:jc w:val="left"/>
         <w:tblInd w:w="0" w:type="dxa"/>
+        <w:tblBorders/>
         <w:tblCellMar>
           <w:top w:w="0" w:type="dxa"/>
           <w:left w:w="108" w:type="dxa"/>
           <w:bottom w:w="0" w:type="dxa"/>
           <w:right w:w="108" w:type="dxa"/>
         </w:tblCellMar>
-        <w:tblLook w:val="04a0" w:noVBand="1" w:noHBand="0" w:lastColumn="0" w:firstColumn="1" w:lastRow="0" w:firstRow="1"/>
+        <w:tblLook w:noVBand="1" w:val="04a0" w:noHBand="0" w:lastColumn="0" w:firstColumn="1" w:lastRow="0" w:firstRow="1"/>
       </w:tblPr>
       <w:tblGrid>
-        <w:gridCol w:w="1938"/>
-        <w:gridCol w:w="2551"/>
-        <w:gridCol w:w="1418"/>
+        <w:gridCol w:w="1437"/>
+        <w:gridCol w:w="2073"/>
+        <w:gridCol w:w="1260"/>
+        <w:gridCol w:w="2070"/>
       </w:tblGrid>
       <w:tr>
         <w:trPr>
@@ -1675,8 +2660,8 @@
         </w:trPr>
         <w:tc>
           <w:tcPr>
-            <w:tcW w:w="5907" w:type="dxa"/>
-            <w:gridSpan w:val="3"/>
+            <w:tcW w:w="6840" w:type="dxa"/>
+            <w:gridSpan w:val="4"/>
             <w:tcBorders/>
             <w:shd w:fill="auto" w:val="clear"/>
           </w:tcPr>
@@ -1692,7 +2677,9 @@
             </w:pPr>
             <w:r>
               <w:rPr>
-                <w:sz w:val="20"/>
+                <w:color w:val="000000"/>
+                <w:sz w:val="20"/>
+                <w:szCs w:val="20"/>
               </w:rPr>
               <w:t>COMPANYS</w:t>
             </w:r>
@@ -1705,7 +2692,7 @@
         </w:trPr>
         <w:tc>
           <w:tcPr>
-            <w:tcW w:w="1938" w:type="dxa"/>
+            <w:tcW w:w="1437" w:type="dxa"/>
             <w:tcBorders/>
             <w:shd w:fill="auto" w:val="clear"/>
           </w:tcPr>
@@ -1714,11 +2701,15 @@
               <w:pStyle w:val="Normal"/>
               <w:shd w:val="clear" w:color="auto" w:fill="D9D9D9" w:themeFill="background1" w:themeFillShade="d9"/>
               <w:spacing w:lineRule="auto" w:line="240" w:before="0" w:after="0"/>
-              <w:rPr/>
-            </w:pPr>
-            <w:r>
-              <w:rPr>
-                <w:sz w:val="20"/>
+              <w:rPr>
+                <w:sz w:val="20"/>
+                <w:szCs w:val="20"/>
+              </w:rPr>
+            </w:pPr>
+            <w:r>
+              <w:rPr>
+                <w:sz w:val="20"/>
+                <w:szCs w:val="20"/>
               </w:rPr>
               <w:t>Method</w:t>
             </w:r>
@@ -1726,7 +2717,7 @@
         </w:tc>
         <w:tc>
           <w:tcPr>
-            <w:tcW w:w="2551" w:type="dxa"/>
+            <w:tcW w:w="2073" w:type="dxa"/>
             <w:tcBorders/>
             <w:shd w:fill="auto" w:val="clear"/>
           </w:tcPr>
@@ -1735,11 +2726,15 @@
               <w:pStyle w:val="Normal"/>
               <w:shd w:val="clear" w:color="auto" w:fill="D9D9D9" w:themeFill="background1" w:themeFillShade="d9"/>
               <w:spacing w:lineRule="auto" w:line="240" w:before="0" w:after="0"/>
-              <w:rPr/>
-            </w:pPr>
-            <w:r>
-              <w:rPr>
-                <w:sz w:val="20"/>
+              <w:rPr>
+                <w:sz w:val="20"/>
+                <w:szCs w:val="20"/>
+              </w:rPr>
+            </w:pPr>
+            <w:r>
+              <w:rPr>
+                <w:sz w:val="20"/>
+                <w:szCs w:val="20"/>
               </w:rPr>
               <w:t>Endpoint</w:t>
             </w:r>
@@ -1747,7 +2742,7 @@
         </w:tc>
         <w:tc>
           <w:tcPr>
-            <w:tcW w:w="1418" w:type="dxa"/>
+            <w:tcW w:w="1260" w:type="dxa"/>
             <w:tcBorders/>
             <w:shd w:fill="auto" w:val="clear"/>
           </w:tcPr>
@@ -1756,13 +2751,42 @@
               <w:pStyle w:val="Normal"/>
               <w:shd w:val="clear" w:color="auto" w:fill="D9D9D9" w:themeFill="background1" w:themeFillShade="d9"/>
               <w:spacing w:lineRule="auto" w:line="240" w:before="0" w:after="0"/>
-              <w:rPr/>
-            </w:pPr>
-            <w:r>
-              <w:rPr>
-                <w:sz w:val="20"/>
+              <w:rPr>
+                <w:sz w:val="20"/>
+                <w:szCs w:val="20"/>
+              </w:rPr>
+            </w:pPr>
+            <w:r>
+              <w:rPr>
+                <w:sz w:val="20"/>
+                <w:szCs w:val="20"/>
               </w:rPr>
               <w:t>Action</w:t>
+            </w:r>
+          </w:p>
+        </w:tc>
+        <w:tc>
+          <w:tcPr>
+            <w:tcW w:w="2070" w:type="dxa"/>
+            <w:tcBorders/>
+            <w:shd w:fill="auto" w:val="clear"/>
+          </w:tcPr>
+          <w:p>
+            <w:pPr>
+              <w:pStyle w:val="Normal"/>
+              <w:shd w:val="clear" w:color="auto" w:fill="D9D9D9" w:themeFill="background1" w:themeFillShade="d9"/>
+              <w:spacing w:lineRule="auto" w:line="240" w:before="0" w:after="0"/>
+              <w:rPr>
+                <w:sz w:val="20"/>
+                <w:szCs w:val="20"/>
+              </w:rPr>
+            </w:pPr>
+            <w:r>
+              <w:rPr>
+                <w:sz w:val="20"/>
+                <w:szCs w:val="20"/>
+              </w:rPr>
+              <w:t>Role</w:t>
             </w:r>
           </w:p>
         </w:tc>
@@ -1773,19 +2797,24 @@
         </w:trPr>
         <w:tc>
           <w:tcPr>
-            <w:tcW w:w="1938" w:type="dxa"/>
-            <w:tcBorders/>
-            <w:shd w:fill="auto" w:val="clear"/>
-          </w:tcPr>
-          <w:p>
-            <w:pPr>
-              <w:pStyle w:val="Normal"/>
-              <w:spacing w:lineRule="auto" w:line="240" w:before="0" w:after="0"/>
-              <w:rPr/>
-            </w:pPr>
-            <w:r>
-              <w:rPr>
-                <w:sz w:val="20"/>
+            <w:tcW w:w="1437" w:type="dxa"/>
+            <w:tcBorders/>
+            <w:shd w:fill="auto" w:val="clear"/>
+          </w:tcPr>
+          <w:p>
+            <w:pPr>
+              <w:pStyle w:val="Normal"/>
+              <w:shd w:fill="FFFFFF" w:val="clear"/>
+              <w:spacing w:lineRule="auto" w:line="240" w:before="0" w:after="0"/>
+              <w:rPr>
+                <w:sz w:val="20"/>
+                <w:szCs w:val="20"/>
+              </w:rPr>
+            </w:pPr>
+            <w:r>
+              <w:rPr>
+                <w:sz w:val="20"/>
+                <w:szCs w:val="20"/>
               </w:rPr>
               <w:t>POST</w:t>
             </w:r>
@@ -1793,41 +2822,90 @@
         </w:tc>
         <w:tc>
           <w:tcPr>
-            <w:tcW w:w="2551" w:type="dxa"/>
-            <w:tcBorders/>
-            <w:shd w:fill="auto" w:val="clear"/>
-          </w:tcPr>
-          <w:p>
-            <w:pPr>
-              <w:pStyle w:val="Normal"/>
-              <w:spacing w:lineRule="auto" w:line="240" w:before="0" w:after="0"/>
-              <w:rPr/>
-            </w:pPr>
-            <w:r>
-              <w:rPr>
-                <w:sz w:val="20"/>
-              </w:rPr>
-              <w:t>/api/companys</w:t>
-            </w:r>
-          </w:p>
-        </w:tc>
-        <w:tc>
-          <w:tcPr>
-            <w:tcW w:w="1418" w:type="dxa"/>
-            <w:tcBorders/>
-            <w:shd w:fill="auto" w:val="clear"/>
-          </w:tcPr>
-          <w:p>
-            <w:pPr>
-              <w:pStyle w:val="Normal"/>
-              <w:spacing w:lineRule="auto" w:line="240" w:before="0" w:after="0"/>
-              <w:rPr/>
-            </w:pPr>
-            <w:r>
-              <w:rPr>
-                <w:sz w:val="20"/>
+            <w:tcW w:w="2073" w:type="dxa"/>
+            <w:tcBorders/>
+            <w:shd w:fill="auto" w:val="clear"/>
+          </w:tcPr>
+          <w:p>
+            <w:pPr>
+              <w:pStyle w:val="Normal"/>
+              <w:shd w:fill="FFFFFF" w:val="clear"/>
+              <w:spacing w:lineRule="auto" w:line="240" w:before="0" w:after="0"/>
+              <w:rPr>
+                <w:sz w:val="20"/>
+                <w:szCs w:val="20"/>
+              </w:rPr>
+            </w:pPr>
+            <w:r>
+              <w:rPr>
+                <w:sz w:val="20"/>
+                <w:szCs w:val="20"/>
+              </w:rPr>
+              <w:t>/api/</w:t>
+            </w:r>
+            <w:r>
+              <w:rPr>
+                <w:sz w:val="20"/>
+                <w:szCs w:val="20"/>
+              </w:rPr>
+              <w:t>v1/</w:t>
+            </w:r>
+            <w:r>
+              <w:rPr>
+                <w:sz w:val="20"/>
+                <w:szCs w:val="20"/>
+              </w:rPr>
+              <w:t>companys</w:t>
+            </w:r>
+          </w:p>
+        </w:tc>
+        <w:tc>
+          <w:tcPr>
+            <w:tcW w:w="1260" w:type="dxa"/>
+            <w:tcBorders/>
+            <w:shd w:fill="auto" w:val="clear"/>
+          </w:tcPr>
+          <w:p>
+            <w:pPr>
+              <w:pStyle w:val="Normal"/>
+              <w:shd w:fill="FFFFFF" w:val="clear"/>
+              <w:spacing w:lineRule="auto" w:line="240" w:before="0" w:after="0"/>
+              <w:rPr>
+                <w:sz w:val="20"/>
+                <w:szCs w:val="20"/>
+              </w:rPr>
+            </w:pPr>
+            <w:r>
+              <w:rPr>
+                <w:sz w:val="20"/>
+                <w:szCs w:val="20"/>
               </w:rPr>
               <w:t>create</w:t>
+            </w:r>
+          </w:p>
+        </w:tc>
+        <w:tc>
+          <w:tcPr>
+            <w:tcW w:w="2070" w:type="dxa"/>
+            <w:tcBorders/>
+            <w:shd w:fill="auto" w:val="clear"/>
+          </w:tcPr>
+          <w:p>
+            <w:pPr>
+              <w:pStyle w:val="Normal"/>
+              <w:shd w:fill="FFFFFF" w:val="clear"/>
+              <w:spacing w:lineRule="auto" w:line="240" w:before="0" w:after="0"/>
+              <w:rPr>
+                <w:sz w:val="20"/>
+                <w:szCs w:val="20"/>
+              </w:rPr>
+            </w:pPr>
+            <w:r>
+              <w:rPr>
+                <w:sz w:val="20"/>
+                <w:szCs w:val="20"/>
+              </w:rPr>
+              <w:t>ADMIN</w:t>
             </w:r>
           </w:p>
         </w:tc>
@@ -1838,19 +2916,24 @@
         </w:trPr>
         <w:tc>
           <w:tcPr>
-            <w:tcW w:w="1938" w:type="dxa"/>
-            <w:tcBorders/>
-            <w:shd w:fill="auto" w:val="clear"/>
-          </w:tcPr>
-          <w:p>
-            <w:pPr>
-              <w:pStyle w:val="Normal"/>
-              <w:spacing w:lineRule="auto" w:line="240" w:before="0" w:after="0"/>
-              <w:rPr/>
-            </w:pPr>
-            <w:r>
-              <w:rPr>
-                <w:sz w:val="20"/>
+            <w:tcW w:w="1437" w:type="dxa"/>
+            <w:tcBorders/>
+            <w:shd w:fill="auto" w:val="clear"/>
+          </w:tcPr>
+          <w:p>
+            <w:pPr>
+              <w:pStyle w:val="Normal"/>
+              <w:shd w:fill="FFFFFF" w:val="clear"/>
+              <w:spacing w:lineRule="auto" w:line="240" w:before="0" w:after="0"/>
+              <w:rPr>
+                <w:sz w:val="20"/>
+                <w:szCs w:val="20"/>
+              </w:rPr>
+            </w:pPr>
+            <w:r>
+              <w:rPr>
+                <w:sz w:val="20"/>
+                <w:szCs w:val="20"/>
               </w:rPr>
               <w:t>GET</w:t>
             </w:r>
@@ -1858,41 +2941,90 @@
         </w:tc>
         <w:tc>
           <w:tcPr>
-            <w:tcW w:w="2551" w:type="dxa"/>
-            <w:tcBorders/>
-            <w:shd w:fill="auto" w:val="clear"/>
-          </w:tcPr>
-          <w:p>
-            <w:pPr>
-              <w:pStyle w:val="Normal"/>
-              <w:spacing w:lineRule="auto" w:line="240" w:before="0" w:after="0"/>
-              <w:rPr/>
-            </w:pPr>
-            <w:r>
-              <w:rPr>
-                <w:sz w:val="20"/>
-              </w:rPr>
-              <w:t>/api/companys</w:t>
-            </w:r>
-          </w:p>
-        </w:tc>
-        <w:tc>
-          <w:tcPr>
-            <w:tcW w:w="1418" w:type="dxa"/>
-            <w:tcBorders/>
-            <w:shd w:fill="auto" w:val="clear"/>
-          </w:tcPr>
-          <w:p>
-            <w:pPr>
-              <w:pStyle w:val="Normal"/>
-              <w:spacing w:lineRule="auto" w:line="240" w:before="0" w:after="0"/>
-              <w:rPr/>
-            </w:pPr>
-            <w:r>
-              <w:rPr>
-                <w:sz w:val="20"/>
+            <w:tcW w:w="2073" w:type="dxa"/>
+            <w:tcBorders/>
+            <w:shd w:fill="auto" w:val="clear"/>
+          </w:tcPr>
+          <w:p>
+            <w:pPr>
+              <w:pStyle w:val="Normal"/>
+              <w:shd w:fill="FFFFFF" w:val="clear"/>
+              <w:spacing w:lineRule="auto" w:line="240" w:before="0" w:after="0"/>
+              <w:rPr>
+                <w:sz w:val="20"/>
+                <w:szCs w:val="20"/>
+              </w:rPr>
+            </w:pPr>
+            <w:r>
+              <w:rPr>
+                <w:sz w:val="20"/>
+                <w:szCs w:val="20"/>
+              </w:rPr>
+              <w:t>/api/</w:t>
+            </w:r>
+            <w:r>
+              <w:rPr>
+                <w:sz w:val="20"/>
+                <w:szCs w:val="20"/>
+              </w:rPr>
+              <w:t>v1/</w:t>
+            </w:r>
+            <w:r>
+              <w:rPr>
+                <w:sz w:val="20"/>
+                <w:szCs w:val="20"/>
+              </w:rPr>
+              <w:t>companys</w:t>
+            </w:r>
+          </w:p>
+        </w:tc>
+        <w:tc>
+          <w:tcPr>
+            <w:tcW w:w="1260" w:type="dxa"/>
+            <w:tcBorders/>
+            <w:shd w:fill="auto" w:val="clear"/>
+          </w:tcPr>
+          <w:p>
+            <w:pPr>
+              <w:pStyle w:val="Normal"/>
+              <w:shd w:fill="FFFFFF" w:val="clear"/>
+              <w:spacing w:lineRule="auto" w:line="240" w:before="0" w:after="0"/>
+              <w:rPr>
+                <w:sz w:val="20"/>
+                <w:szCs w:val="20"/>
+              </w:rPr>
+            </w:pPr>
+            <w:r>
+              <w:rPr>
+                <w:sz w:val="20"/>
+                <w:szCs w:val="20"/>
               </w:rPr>
               <w:t>view all</w:t>
+            </w:r>
+          </w:p>
+        </w:tc>
+        <w:tc>
+          <w:tcPr>
+            <w:tcW w:w="2070" w:type="dxa"/>
+            <w:tcBorders/>
+            <w:shd w:fill="auto" w:val="clear"/>
+          </w:tcPr>
+          <w:p>
+            <w:pPr>
+              <w:pStyle w:val="Normal"/>
+              <w:shd w:fill="FFFFFF" w:val="clear"/>
+              <w:spacing w:lineRule="auto" w:line="240" w:before="0" w:after="0"/>
+              <w:rPr>
+                <w:sz w:val="20"/>
+                <w:szCs w:val="20"/>
+              </w:rPr>
+            </w:pPr>
+            <w:r>
+              <w:rPr>
+                <w:sz w:val="20"/>
+                <w:szCs w:val="20"/>
+              </w:rPr>
+              <w:t>ALL</w:t>
             </w:r>
           </w:p>
         </w:tc>
@@ -1903,19 +3035,24 @@
         </w:trPr>
         <w:tc>
           <w:tcPr>
-            <w:tcW w:w="1938" w:type="dxa"/>
-            <w:tcBorders/>
-            <w:shd w:fill="auto" w:val="clear"/>
-          </w:tcPr>
-          <w:p>
-            <w:pPr>
-              <w:pStyle w:val="Normal"/>
-              <w:spacing w:lineRule="auto" w:line="240" w:before="0" w:after="0"/>
-              <w:rPr/>
-            </w:pPr>
-            <w:r>
-              <w:rPr>
-                <w:sz w:val="20"/>
+            <w:tcW w:w="1437" w:type="dxa"/>
+            <w:tcBorders/>
+            <w:shd w:fill="auto" w:val="clear"/>
+          </w:tcPr>
+          <w:p>
+            <w:pPr>
+              <w:pStyle w:val="Normal"/>
+              <w:shd w:fill="FFFFFF" w:val="clear"/>
+              <w:spacing w:lineRule="auto" w:line="240" w:before="0" w:after="0"/>
+              <w:rPr>
+                <w:sz w:val="20"/>
+                <w:szCs w:val="20"/>
+              </w:rPr>
+            </w:pPr>
+            <w:r>
+              <w:rPr>
+                <w:sz w:val="20"/>
+                <w:szCs w:val="20"/>
               </w:rPr>
               <w:t>GET</w:t>
             </w:r>
@@ -1923,41 +3060,90 @@
         </w:tc>
         <w:tc>
           <w:tcPr>
-            <w:tcW w:w="2551" w:type="dxa"/>
-            <w:tcBorders/>
-            <w:shd w:fill="auto" w:val="clear"/>
-          </w:tcPr>
-          <w:p>
-            <w:pPr>
-              <w:pStyle w:val="Normal"/>
-              <w:spacing w:lineRule="auto" w:line="240" w:before="0" w:after="0"/>
-              <w:rPr/>
-            </w:pPr>
-            <w:r>
-              <w:rPr>
-                <w:sz w:val="20"/>
-              </w:rPr>
-              <w:t>/api/companys/:id</w:t>
-            </w:r>
-          </w:p>
-        </w:tc>
-        <w:tc>
-          <w:tcPr>
-            <w:tcW w:w="1418" w:type="dxa"/>
-            <w:tcBorders/>
-            <w:shd w:fill="auto" w:val="clear"/>
-          </w:tcPr>
-          <w:p>
-            <w:pPr>
-              <w:pStyle w:val="Normal"/>
-              <w:spacing w:lineRule="auto" w:line="240" w:before="0" w:after="0"/>
-              <w:rPr/>
-            </w:pPr>
-            <w:r>
-              <w:rPr>
-                <w:sz w:val="20"/>
+            <w:tcW w:w="2073" w:type="dxa"/>
+            <w:tcBorders/>
+            <w:shd w:fill="auto" w:val="clear"/>
+          </w:tcPr>
+          <w:p>
+            <w:pPr>
+              <w:pStyle w:val="Normal"/>
+              <w:shd w:fill="FFFFFF" w:val="clear"/>
+              <w:spacing w:lineRule="auto" w:line="240" w:before="0" w:after="0"/>
+              <w:rPr>
+                <w:sz w:val="20"/>
+                <w:szCs w:val="20"/>
+              </w:rPr>
+            </w:pPr>
+            <w:r>
+              <w:rPr>
+                <w:sz w:val="20"/>
+                <w:szCs w:val="20"/>
+              </w:rPr>
+              <w:t>/api/</w:t>
+            </w:r>
+            <w:r>
+              <w:rPr>
+                <w:sz w:val="20"/>
+                <w:szCs w:val="20"/>
+              </w:rPr>
+              <w:t>v1/</w:t>
+            </w:r>
+            <w:r>
+              <w:rPr>
+                <w:sz w:val="20"/>
+                <w:szCs w:val="20"/>
+              </w:rPr>
+              <w:t>companys/:id</w:t>
+            </w:r>
+          </w:p>
+        </w:tc>
+        <w:tc>
+          <w:tcPr>
+            <w:tcW w:w="1260" w:type="dxa"/>
+            <w:tcBorders/>
+            <w:shd w:fill="auto" w:val="clear"/>
+          </w:tcPr>
+          <w:p>
+            <w:pPr>
+              <w:pStyle w:val="Normal"/>
+              <w:shd w:fill="FFFFFF" w:val="clear"/>
+              <w:spacing w:lineRule="auto" w:line="240" w:before="0" w:after="0"/>
+              <w:rPr>
+                <w:sz w:val="20"/>
+                <w:szCs w:val="20"/>
+              </w:rPr>
+            </w:pPr>
+            <w:r>
+              <w:rPr>
+                <w:sz w:val="20"/>
+                <w:szCs w:val="20"/>
               </w:rPr>
               <w:t>view single</w:t>
+            </w:r>
+          </w:p>
+        </w:tc>
+        <w:tc>
+          <w:tcPr>
+            <w:tcW w:w="2070" w:type="dxa"/>
+            <w:tcBorders/>
+            <w:shd w:fill="auto" w:val="clear"/>
+          </w:tcPr>
+          <w:p>
+            <w:pPr>
+              <w:pStyle w:val="Normal"/>
+              <w:shd w:fill="FFFFFF" w:val="clear"/>
+              <w:spacing w:lineRule="auto" w:line="240" w:before="0" w:after="0"/>
+              <w:rPr>
+                <w:sz w:val="20"/>
+                <w:szCs w:val="20"/>
+              </w:rPr>
+            </w:pPr>
+            <w:r>
+              <w:rPr>
+                <w:sz w:val="20"/>
+                <w:szCs w:val="20"/>
+              </w:rPr>
+              <w:t>ALL</w:t>
             </w:r>
           </w:p>
         </w:tc>
@@ -1968,19 +3154,24 @@
         </w:trPr>
         <w:tc>
           <w:tcPr>
-            <w:tcW w:w="1938" w:type="dxa"/>
-            <w:tcBorders/>
-            <w:shd w:fill="auto" w:val="clear"/>
-          </w:tcPr>
-          <w:p>
-            <w:pPr>
-              <w:pStyle w:val="Normal"/>
-              <w:spacing w:lineRule="auto" w:line="240" w:before="0" w:after="0"/>
-              <w:rPr/>
-            </w:pPr>
-            <w:r>
-              <w:rPr>
-                <w:sz w:val="20"/>
+            <w:tcW w:w="1437" w:type="dxa"/>
+            <w:tcBorders/>
+            <w:shd w:fill="auto" w:val="clear"/>
+          </w:tcPr>
+          <w:p>
+            <w:pPr>
+              <w:pStyle w:val="Normal"/>
+              <w:shd w:fill="FFFFFF" w:val="clear"/>
+              <w:spacing w:lineRule="auto" w:line="240" w:before="0" w:after="0"/>
+              <w:rPr>
+                <w:sz w:val="20"/>
+                <w:szCs w:val="20"/>
+              </w:rPr>
+            </w:pPr>
+            <w:r>
+              <w:rPr>
+                <w:sz w:val="20"/>
+                <w:szCs w:val="20"/>
               </w:rPr>
               <w:t>PUT</w:t>
             </w:r>
@@ -1988,41 +3179,90 @@
         </w:tc>
         <w:tc>
           <w:tcPr>
-            <w:tcW w:w="2551" w:type="dxa"/>
-            <w:tcBorders/>
-            <w:shd w:fill="auto" w:val="clear"/>
-          </w:tcPr>
-          <w:p>
-            <w:pPr>
-              <w:pStyle w:val="Normal"/>
-              <w:spacing w:lineRule="auto" w:line="240" w:before="0" w:after="0"/>
-              <w:rPr/>
-            </w:pPr>
-            <w:r>
-              <w:rPr>
-                <w:sz w:val="20"/>
-              </w:rPr>
-              <w:t>/api/companys/:id</w:t>
-            </w:r>
-          </w:p>
-        </w:tc>
-        <w:tc>
-          <w:tcPr>
-            <w:tcW w:w="1418" w:type="dxa"/>
-            <w:tcBorders/>
-            <w:shd w:fill="auto" w:val="clear"/>
-          </w:tcPr>
-          <w:p>
-            <w:pPr>
-              <w:pStyle w:val="Normal"/>
-              <w:spacing w:lineRule="auto" w:line="240" w:before="0" w:after="0"/>
-              <w:rPr/>
-            </w:pPr>
-            <w:r>
-              <w:rPr>
-                <w:sz w:val="20"/>
+            <w:tcW w:w="2073" w:type="dxa"/>
+            <w:tcBorders/>
+            <w:shd w:fill="auto" w:val="clear"/>
+          </w:tcPr>
+          <w:p>
+            <w:pPr>
+              <w:pStyle w:val="Normal"/>
+              <w:shd w:fill="FFFFFF" w:val="clear"/>
+              <w:spacing w:lineRule="auto" w:line="240" w:before="0" w:after="0"/>
+              <w:rPr>
+                <w:sz w:val="20"/>
+                <w:szCs w:val="20"/>
+              </w:rPr>
+            </w:pPr>
+            <w:r>
+              <w:rPr>
+                <w:sz w:val="20"/>
+                <w:szCs w:val="20"/>
+              </w:rPr>
+              <w:t>/api/</w:t>
+            </w:r>
+            <w:r>
+              <w:rPr>
+                <w:sz w:val="20"/>
+                <w:szCs w:val="20"/>
+              </w:rPr>
+              <w:t>v1/</w:t>
+            </w:r>
+            <w:r>
+              <w:rPr>
+                <w:sz w:val="20"/>
+                <w:szCs w:val="20"/>
+              </w:rPr>
+              <w:t>companys/:id</w:t>
+            </w:r>
+          </w:p>
+        </w:tc>
+        <w:tc>
+          <w:tcPr>
+            <w:tcW w:w="1260" w:type="dxa"/>
+            <w:tcBorders/>
+            <w:shd w:fill="auto" w:val="clear"/>
+          </w:tcPr>
+          <w:p>
+            <w:pPr>
+              <w:pStyle w:val="Normal"/>
+              <w:shd w:fill="FFFFFF" w:val="clear"/>
+              <w:spacing w:lineRule="auto" w:line="240" w:before="0" w:after="0"/>
+              <w:rPr>
+                <w:sz w:val="20"/>
+                <w:szCs w:val="20"/>
+              </w:rPr>
+            </w:pPr>
+            <w:r>
+              <w:rPr>
+                <w:sz w:val="20"/>
+                <w:szCs w:val="20"/>
               </w:rPr>
               <w:t>update</w:t>
+            </w:r>
+          </w:p>
+        </w:tc>
+        <w:tc>
+          <w:tcPr>
+            <w:tcW w:w="2070" w:type="dxa"/>
+            <w:tcBorders/>
+            <w:shd w:fill="auto" w:val="clear"/>
+          </w:tcPr>
+          <w:p>
+            <w:pPr>
+              <w:pStyle w:val="Normal"/>
+              <w:shd w:fill="FFFFFF" w:val="clear"/>
+              <w:spacing w:lineRule="auto" w:line="240" w:before="0" w:after="0"/>
+              <w:rPr>
+                <w:sz w:val="20"/>
+                <w:szCs w:val="20"/>
+              </w:rPr>
+            </w:pPr>
+            <w:r>
+              <w:rPr>
+                <w:sz w:val="20"/>
+                <w:szCs w:val="20"/>
+              </w:rPr>
+              <w:t>COMPANY</w:t>
             </w:r>
           </w:p>
         </w:tc>
@@ -2033,19 +3273,24 @@
         </w:trPr>
         <w:tc>
           <w:tcPr>
-            <w:tcW w:w="1938" w:type="dxa"/>
-            <w:tcBorders/>
-            <w:shd w:fill="auto" w:val="clear"/>
-          </w:tcPr>
-          <w:p>
-            <w:pPr>
-              <w:pStyle w:val="Normal"/>
-              <w:spacing w:lineRule="auto" w:line="240" w:before="0" w:after="0"/>
-              <w:rPr/>
-            </w:pPr>
-            <w:r>
-              <w:rPr>
-                <w:sz w:val="20"/>
+            <w:tcW w:w="1437" w:type="dxa"/>
+            <w:tcBorders/>
+            <w:shd w:fill="auto" w:val="clear"/>
+          </w:tcPr>
+          <w:p>
+            <w:pPr>
+              <w:pStyle w:val="Normal"/>
+              <w:shd w:fill="FFFFFF" w:val="clear"/>
+              <w:spacing w:lineRule="auto" w:line="240" w:before="0" w:after="0"/>
+              <w:rPr>
+                <w:sz w:val="20"/>
+                <w:szCs w:val="20"/>
+              </w:rPr>
+            </w:pPr>
+            <w:r>
+              <w:rPr>
+                <w:sz w:val="20"/>
+                <w:szCs w:val="20"/>
               </w:rPr>
               <w:t>DELETE</w:t>
             </w:r>
@@ -2053,41 +3298,90 @@
         </w:tc>
         <w:tc>
           <w:tcPr>
-            <w:tcW w:w="2551" w:type="dxa"/>
-            <w:tcBorders/>
-            <w:shd w:fill="auto" w:val="clear"/>
-          </w:tcPr>
-          <w:p>
-            <w:pPr>
-              <w:pStyle w:val="Normal"/>
-              <w:spacing w:lineRule="auto" w:line="240" w:before="0" w:after="0"/>
-              <w:rPr/>
-            </w:pPr>
-            <w:r>
-              <w:rPr>
-                <w:sz w:val="20"/>
-              </w:rPr>
-              <w:t>/api/companys/:id</w:t>
-            </w:r>
-          </w:p>
-        </w:tc>
-        <w:tc>
-          <w:tcPr>
-            <w:tcW w:w="1418" w:type="dxa"/>
-            <w:tcBorders/>
-            <w:shd w:fill="auto" w:val="clear"/>
-          </w:tcPr>
-          <w:p>
-            <w:pPr>
-              <w:pStyle w:val="Normal"/>
-              <w:spacing w:lineRule="auto" w:line="240" w:before="0" w:after="0"/>
-              <w:rPr/>
-            </w:pPr>
-            <w:r>
-              <w:rPr>
-                <w:sz w:val="20"/>
+            <w:tcW w:w="2073" w:type="dxa"/>
+            <w:tcBorders/>
+            <w:shd w:fill="auto" w:val="clear"/>
+          </w:tcPr>
+          <w:p>
+            <w:pPr>
+              <w:pStyle w:val="Normal"/>
+              <w:shd w:fill="FFFFFF" w:val="clear"/>
+              <w:spacing w:lineRule="auto" w:line="240" w:before="0" w:after="0"/>
+              <w:rPr>
+                <w:sz w:val="20"/>
+                <w:szCs w:val="20"/>
+              </w:rPr>
+            </w:pPr>
+            <w:r>
+              <w:rPr>
+                <w:sz w:val="20"/>
+                <w:szCs w:val="20"/>
+              </w:rPr>
+              <w:t>/api/</w:t>
+            </w:r>
+            <w:r>
+              <w:rPr>
+                <w:sz w:val="20"/>
+                <w:szCs w:val="20"/>
+              </w:rPr>
+              <w:t>v1/</w:t>
+            </w:r>
+            <w:r>
+              <w:rPr>
+                <w:sz w:val="20"/>
+                <w:szCs w:val="20"/>
+              </w:rPr>
+              <w:t>companys/:id</w:t>
+            </w:r>
+          </w:p>
+        </w:tc>
+        <w:tc>
+          <w:tcPr>
+            <w:tcW w:w="1260" w:type="dxa"/>
+            <w:tcBorders/>
+            <w:shd w:fill="auto" w:val="clear"/>
+          </w:tcPr>
+          <w:p>
+            <w:pPr>
+              <w:pStyle w:val="Normal"/>
+              <w:shd w:fill="FFFFFF" w:val="clear"/>
+              <w:spacing w:lineRule="auto" w:line="240" w:before="0" w:after="0"/>
+              <w:rPr>
+                <w:sz w:val="20"/>
+                <w:szCs w:val="20"/>
+              </w:rPr>
+            </w:pPr>
+            <w:r>
+              <w:rPr>
+                <w:sz w:val="20"/>
+                <w:szCs w:val="20"/>
               </w:rPr>
               <w:t>delete</w:t>
+            </w:r>
+          </w:p>
+        </w:tc>
+        <w:tc>
+          <w:tcPr>
+            <w:tcW w:w="2070" w:type="dxa"/>
+            <w:tcBorders/>
+            <w:shd w:fill="auto" w:val="clear"/>
+          </w:tcPr>
+          <w:p>
+            <w:pPr>
+              <w:pStyle w:val="Normal"/>
+              <w:shd w:fill="FFFFFF" w:val="clear"/>
+              <w:spacing w:lineRule="auto" w:line="240" w:before="0" w:after="0"/>
+              <w:rPr>
+                <w:sz w:val="20"/>
+                <w:szCs w:val="20"/>
+              </w:rPr>
+            </w:pPr>
+            <w:r>
+              <w:rPr>
+                <w:sz w:val="20"/>
+                <w:szCs w:val="20"/>
+              </w:rPr>
+              <w:t>ADMIN, COMPANY</w:t>
             </w:r>
           </w:p>
         </w:tc>
@@ -2097,16 +3391,21 @@
       <w:pPr>
         <w:pStyle w:val="Normal"/>
         <w:widowControl/>
-        <w:pBdr/>
         <w:shd w:val="nil" w:color="auto" w:fill="FFFFFF"/>
         <w:bidi w:val="0"/>
         <w:spacing w:lineRule="auto" w:line="276" w:beforeAutospacing="0" w:before="0" w:afterAutospacing="0" w:after="200"/>
         <w:ind w:left="0" w:right="0" w:hanging="0"/>
         <w:jc w:val="left"/>
-        <w:rPr/>
+        <w:rPr>
+          <w:sz w:val="20"/>
+          <w:szCs w:val="20"/>
+        </w:rPr>
       </w:pPr>
       <w:r>
-        <w:rPr/>
+        <w:rPr>
+          <w:sz w:val="20"/>
+          <w:szCs w:val="20"/>
+        </w:rPr>
       </w:r>
     </w:p>
     <w:sectPr>
@@ -2128,7 +3427,6 @@
     <w:rPrDefault>
       <w:rPr>
         <w:rFonts w:ascii="Arial" w:hAnsi="Arial" w:eastAsia="Arial" w:cs="Arial"/>
-        <w:sz w:val="22"/>
         <w:szCs w:val="22"/>
         <w:lang w:val="en-US" w:eastAsia="en-US" w:bidi="ar-SA"/>
       </w:rPr>
@@ -2281,7 +3579,6 @@
     <w:qFormat/>
     <w:pPr>
       <w:widowControl/>
-      <w:pBdr/>
       <w:shd w:val="nil" w:color="auto" w:fill="FFFFFF"/>
       <w:bidi w:val="0"/>
       <w:spacing w:lineRule="auto" w:line="276" w:beforeAutospacing="0" w:before="0" w:afterAutospacing="0" w:after="200"/>
@@ -2307,6 +3604,7 @@
     <w:pPr>
       <w:keepNext w:val="true"/>
       <w:keepLines/>
+      <w:shd w:fill="FFFFFF" w:val="clear"/>
       <w:spacing w:before="480" w:after="0"/>
       <w:outlineLvl w:val="0"/>
     </w:pPr>
@@ -2328,6 +3626,7 @@
     <w:pPr>
       <w:keepNext w:val="true"/>
       <w:keepLines/>
+      <w:shd w:fill="FFFFFF" w:val="clear"/>
       <w:spacing w:before="200" w:after="0"/>
       <w:outlineLvl w:val="1"/>
     </w:pPr>
@@ -2348,6 +3647,7 @@
     <w:pPr>
       <w:keepNext w:val="true"/>
       <w:keepLines/>
+      <w:shd w:fill="FFFFFF" w:val="clear"/>
       <w:spacing w:before="200" w:after="0"/>
       <w:outlineLvl w:val="2"/>
     </w:pPr>
@@ -2371,6 +3671,7 @@
     <w:pPr>
       <w:keepNext w:val="true"/>
       <w:keepLines/>
+      <w:shd w:fill="FFFFFF" w:val="clear"/>
       <w:spacing w:before="200" w:after="0"/>
       <w:outlineLvl w:val="3"/>
     </w:pPr>
@@ -2390,6 +3691,7 @@
     <w:pPr>
       <w:keepNext w:val="true"/>
       <w:keepLines/>
+      <w:shd w:fill="FFFFFF" w:val="clear"/>
       <w:spacing w:before="200" w:after="0"/>
       <w:outlineLvl w:val="4"/>
     </w:pPr>
@@ -2411,6 +3713,7 @@
     <w:pPr>
       <w:keepNext w:val="true"/>
       <w:keepLines/>
+      <w:shd w:fill="FFFFFF" w:val="clear"/>
       <w:spacing w:before="200" w:after="0"/>
       <w:outlineLvl w:val="5"/>
     </w:pPr>
@@ -2432,6 +3735,7 @@
     <w:pPr>
       <w:keepNext w:val="true"/>
       <w:keepLines/>
+      <w:shd w:fill="FFFFFF" w:val="clear"/>
       <w:spacing w:before="200" w:after="0"/>
       <w:outlineLvl w:val="6"/>
     </w:pPr>
@@ -2453,6 +3757,7 @@
     <w:pPr>
       <w:keepNext w:val="true"/>
       <w:keepLines/>
+      <w:shd w:fill="FFFFFF" w:val="clear"/>
       <w:spacing w:before="200" w:after="0"/>
       <w:outlineLvl w:val="7"/>
     </w:pPr>
@@ -2472,6 +3777,7 @@
     <w:pPr>
       <w:keepNext w:val="true"/>
       <w:keepLines/>
+      <w:shd w:fill="FFFFFF" w:val="clear"/>
       <w:spacing w:before="200" w:after="0"/>
       <w:outlineLvl w:val="8"/>
     </w:pPr>
@@ -2703,6 +4009,7 @@
     <w:qFormat/>
     <w:pPr>
       <w:keepNext w:val="true"/>
+      <w:shd w:fill="FFFFFF" w:val="clear"/>
       <w:spacing w:before="240" w:after="120"/>
     </w:pPr>
     <w:rPr>
@@ -2715,6 +4022,7 @@
     <w:name w:val="Body Text"/>
     <w:basedOn w:val="Normal"/>
     <w:pPr>
+      <w:shd w:fill="FFFFFF" w:val="clear"/>
       <w:spacing w:lineRule="auto" w:line="276" w:before="0" w:after="140"/>
     </w:pPr>
     <w:rPr/>
@@ -2722,7 +4030,9 @@
   <w:style w:type="paragraph" w:styleId="List">
     <w:name w:val="List"/>
     <w:basedOn w:val="TextBody"/>
-    <w:pPr/>
+    <w:pPr>
+      <w:shd w:fill="FFFFFF" w:val="clear"/>
+    </w:pPr>
     <w:rPr>
       <w:rFonts w:cs="Lohit Devanagari"/>
     </w:rPr>
@@ -2735,6 +4045,7 @@
     <w:unhideWhenUsed/>
     <w:qFormat/>
     <w:pPr>
+      <w:shd w:fill="FFFFFF" w:val="clear"/>
       <w:spacing w:lineRule="auto" w:line="276"/>
     </w:pPr>
     <w:rPr>
@@ -2751,6 +4062,7 @@
     <w:qFormat/>
     <w:pPr>
       <w:suppressLineNumbers/>
+      <w:shd w:fill="FFFFFF" w:val="clear"/>
     </w:pPr>
     <w:rPr>
       <w:rFonts w:cs="Lohit Devanagari"/>
@@ -2764,6 +4076,7 @@
     <w:semiHidden/>
     <w:unhideWhenUsed/>
     <w:pPr>
+      <w:shd w:fill="FFFFFF" w:val="clear"/>
       <w:spacing w:lineRule="auto" w:line="240" w:before="0" w:after="40"/>
     </w:pPr>
     <w:rPr>
@@ -2776,6 +4089,7 @@
     <w:uiPriority w:val="39"/>
     <w:unhideWhenUsed/>
     <w:pPr>
+      <w:shd w:fill="FFFFFF" w:val="clear"/>
       <w:spacing w:before="0" w:after="57"/>
       <w:ind w:left="0" w:right="0" w:hanging="0"/>
     </w:pPr>
@@ -2787,6 +4101,7 @@
     <w:uiPriority w:val="39"/>
     <w:unhideWhenUsed/>
     <w:pPr>
+      <w:shd w:fill="FFFFFF" w:val="clear"/>
       <w:spacing w:before="0" w:after="57"/>
       <w:ind w:left="283" w:right="0" w:hanging="0"/>
     </w:pPr>
@@ -2798,6 +4113,7 @@
     <w:uiPriority w:val="39"/>
     <w:unhideWhenUsed/>
     <w:pPr>
+      <w:shd w:fill="FFFFFF" w:val="clear"/>
       <w:spacing w:before="0" w:after="57"/>
       <w:ind w:left="567" w:right="0" w:hanging="0"/>
     </w:pPr>
@@ -2809,6 +4125,7 @@
     <w:uiPriority w:val="39"/>
     <w:unhideWhenUsed/>
     <w:pPr>
+      <w:shd w:fill="FFFFFF" w:val="clear"/>
       <w:spacing w:before="0" w:after="57"/>
       <w:ind w:left="850" w:right="0" w:hanging="0"/>
     </w:pPr>
@@ -2820,6 +4137,7 @@
     <w:uiPriority w:val="39"/>
     <w:unhideWhenUsed/>
     <w:pPr>
+      <w:shd w:fill="FFFFFF" w:val="clear"/>
       <w:spacing w:before="0" w:after="57"/>
       <w:ind w:left="1134" w:right="0" w:hanging="0"/>
     </w:pPr>
@@ -2831,6 +4149,7 @@
     <w:uiPriority w:val="39"/>
     <w:unhideWhenUsed/>
     <w:pPr>
+      <w:shd w:fill="FFFFFF" w:val="clear"/>
       <w:spacing w:before="0" w:after="57"/>
       <w:ind w:left="1417" w:right="0" w:hanging="0"/>
     </w:pPr>
@@ -2842,6 +4161,7 @@
     <w:uiPriority w:val="39"/>
     <w:unhideWhenUsed/>
     <w:pPr>
+      <w:shd w:fill="FFFFFF" w:val="clear"/>
       <w:spacing w:before="0" w:after="57"/>
       <w:ind w:left="1701" w:right="0" w:hanging="0"/>
     </w:pPr>
@@ -2853,6 +4173,7 @@
     <w:uiPriority w:val="39"/>
     <w:unhideWhenUsed/>
     <w:pPr>
+      <w:shd w:fill="FFFFFF" w:val="clear"/>
       <w:spacing w:before="0" w:after="57"/>
       <w:ind w:left="1984" w:right="0" w:hanging="0"/>
     </w:pPr>
@@ -2864,6 +4185,7 @@
     <w:uiPriority w:val="39"/>
     <w:unhideWhenUsed/>
     <w:pPr>
+      <w:shd w:fill="FFFFFF" w:val="clear"/>
       <w:spacing w:before="0" w:after="57"/>
       <w:ind w:left="2268" w:right="0" w:hanging="0"/>
     </w:pPr>
@@ -2876,7 +4198,6 @@
     <w:qFormat/>
     <w:pPr>
       <w:widowControl/>
-      <w:pBdr/>
       <w:shd w:val="nil" w:color="auto" w:fill="FFFFFF"/>
       <w:bidi w:val="0"/>
       <w:spacing w:lineRule="auto" w:line="276" w:beforeAutospacing="0" w:before="0" w:afterAutospacing="0" w:after="200"/>
@@ -2898,7 +4219,9 @@
     <w:name w:val="Header and Footer"/>
     <w:basedOn w:val="Normal"/>
     <w:qFormat/>
-    <w:pPr/>
+    <w:pPr>
+      <w:shd w:fill="FFFFFF" w:val="clear"/>
+    </w:pPr>
     <w:rPr/>
   </w:style>
   <w:style w:type="paragraph" w:styleId="Footer">
@@ -2907,8 +4230,8 @@
     <w:uiPriority w:val="99"/>
     <w:unhideWhenUsed/>
     <w:pPr>
+      <w:shd w:fill="FFFFFF" w:val="clear"/>
       <w:tabs>
-        <w:tab w:val="clear" w:pos="720"/>
         <w:tab w:val="center" w:pos="4677" w:leader="none"/>
         <w:tab w:val="right" w:pos="9355" w:leader="none"/>
       </w:tabs>
@@ -2922,8 +4245,8 @@
     <w:uiPriority w:val="99"/>
     <w:unhideWhenUsed/>
     <w:pPr>
+      <w:shd w:fill="FFFFFF" w:val="clear"/>
       <w:tabs>
-        <w:tab w:val="clear" w:pos="720"/>
         <w:tab w:val="center" w:pos="4677" w:leader="none"/>
         <w:tab w:val="right" w:pos="9355" w:leader="none"/>
       </w:tabs>
@@ -2937,7 +4260,6 @@
     <w:qFormat/>
     <w:pPr>
       <w:widowControl/>
-      <w:pBdr/>
       <w:shd w:val="nil" w:color="auto" w:fill="FFFFFF"/>
       <w:bidi w:val="0"/>
       <w:spacing w:lineRule="auto" w:line="240" w:beforeAutospacing="0" w:before="0" w:afterAutospacing="0" w:after="0"/>
@@ -2961,6 +4283,7 @@
     <w:uiPriority w:val="29"/>
     <w:qFormat/>
     <w:pPr>
+      <w:shd w:fill="FFFFFF" w:val="clear"/>
       <w:ind w:left="4536" w:right="0" w:hanging="0"/>
       <w:jc w:val="both"/>
     </w:pPr>
@@ -2978,6 +4301,7 @@
     <w:uiPriority w:val="11"/>
     <w:qFormat/>
     <w:pPr>
+      <w:shd w:fill="FFFFFF" w:val="clear"/>
       <w:spacing w:lineRule="auto" w:line="240"/>
       <w:outlineLvl w:val="0"/>
     </w:pPr>
@@ -3025,6 +4349,7 @@
       <w:pBdr>
         <w:bottom w:val="single" w:sz="24" w:space="0" w:color="000000"/>
       </w:pBdr>
+      <w:shd w:fill="FFFFFF" w:val="clear"/>
       <w:spacing w:lineRule="auto" w:line="240" w:before="300" w:after="80"/>
       <w:contextualSpacing/>
       <w:outlineLvl w:val="0"/>
@@ -3044,6 +4369,7 @@
     <w:uiPriority w:val="34"/>
     <w:qFormat/>
     <w:pPr>
+      <w:shd w:fill="FFFFFF" w:val="clear"/>
       <w:spacing w:before="0" w:after="200"/>
       <w:ind w:left="720" w:right="0" w:hanging="0"/>
       <w:contextualSpacing/>
@@ -3056,6 +4382,7 @@
     <w:qFormat/>
     <w:pPr>
       <w:suppressLineNumbers/>
+      <w:shd w:fill="FFFFFF" w:val="clear"/>
     </w:pPr>
     <w:rPr/>
   </w:style>
@@ -3065,6 +4392,7 @@
     <w:qFormat/>
     <w:pPr>
       <w:suppressLineNumbers/>
+      <w:shd w:fill="FFFFFF" w:val="clear"/>
       <w:jc w:val="center"/>
     </w:pPr>
     <w:rPr>

</xml_diff>